<commit_message>
day 40 - Java Summer: capitulos
</commit_message>
<xml_diff>
--- a/!DOCS/Capitulos/UT05.docx
+++ b/!DOCS/Capitulos/UT05.docx
@@ -1915,7 +1915,6 @@
                 <w:rFonts w:hint="default" w:cs="Times New Roman" w:asciiTheme="minorAscii" w:hAnsiTheme="minorAscii"/>
                 <w:sz w:val="26"/>
                 <w:szCs w:val="26"/>
-                <w:lang/>
               </w:rPr>
             </w:pPr>
           </w:p>
@@ -2318,7 +2317,6 @@
       <w:r>
         <w:rPr>
           <w:rFonts w:hint="default"/>
-          <w:lang/>
         </w:rPr>
         <w:br w:type="textWrapping"/>
       </w:r>
@@ -2549,17 +2547,7 @@
           <w:szCs w:val="26"/>
           <w:highlight w:val="yellow"/>
         </w:rPr>
-        <w:t xml:space="preserve"> Se puede utilizar length para comprobar el rango del array y evitar errores de acceso.</w:t>
-      </w:r>
-      <w:r>
-        <w:rPr>
-          <w:rFonts w:hint="default" w:asciiTheme="minorAscii" w:hAnsiTheme="minorAscii"/>
-          <w:sz w:val="26"/>
-          <w:szCs w:val="26"/>
-          <w:highlight w:val="yellow"/>
-          <w:lang/>
-        </w:rPr>
-        <w:t xml:space="preserve"> </w:t>
+        <w:t xml:space="preserve"> Se puede utilizar length para comprobar el rango del array y evitar errores de acceso. </w:t>
       </w:r>
       <w:r>
         <w:rPr>
@@ -5309,25 +5297,15 @@
           <w:rFonts w:hint="default" w:ascii="FreeMono" w:hAnsi="FreeMono" w:cs="FreeMono"/>
           <w:sz w:val="24"/>
           <w:szCs w:val="24"/>
-          <w:lang/>
-        </w:rPr>
-      </w:pPr>
-      <w:r>
-        <w:rPr>
-          <w:rFonts w:hint="default" w:ascii="FreeMono" w:hAnsi="FreeMono" w:cs="FreeMono"/>
-          <w:sz w:val="24"/>
-          <w:szCs w:val="24"/>
-          <w:lang/>
-        </w:rPr>
-        <w:t xml:space="preserve">     </w:t>
-      </w:r>
-      <w:r>
-        <w:rPr>
-          <w:rFonts w:hint="default" w:ascii="FreeMono" w:hAnsi="FreeMono" w:cs="FreeMono"/>
-          <w:sz w:val="24"/>
-          <w:szCs w:val="24"/>
-        </w:rPr>
-        <w:t>//incluidos los nulos.</w:t>
+        </w:rPr>
+      </w:pPr>
+      <w:r>
+        <w:rPr>
+          <w:rFonts w:hint="default" w:ascii="FreeMono" w:hAnsi="FreeMono" w:cs="FreeMono"/>
+          <w:sz w:val="24"/>
+          <w:szCs w:val="24"/>
+        </w:rPr>
+        <w:t xml:space="preserve">     //incluidos los nulos.</w:t>
       </w:r>
     </w:p>
     <w:p>
@@ -5637,7 +5615,6 @@
           <w:rFonts w:hint="default" w:ascii="FreeMono" w:hAnsi="FreeMono" w:cs="FreeMono"/>
           <w:sz w:val="26"/>
           <w:szCs w:val="26"/>
-          <w:lang/>
         </w:rPr>
         <w:tab/>
       </w:r>
@@ -9418,53 +9395,52 @@
           <w:color w:val="000000"/>
           <w:sz w:val="26"/>
           <w:szCs w:val="26"/>
-          <w:lang/>
         </w:rPr>
         <w:tab/>
-        <w:t/>
-      </w:r>
-      <w:r>
-        <w:rPr>
-          <w:rFonts w:hint="default" w:ascii="FreeMono" w:hAnsi="FreeMono" w:cs="FreeMono"/>
-          <w:color w:val="000000"/>
-          <w:sz w:val="26"/>
-          <w:szCs w:val="26"/>
-          <w:lang/>
+      </w:r>
+      <w:r>
+        <w:rPr>
+          <w:rFonts w:hint="default" w:ascii="FreeMono" w:hAnsi="FreeMono" w:cs="FreeMono"/>
+          <w:color w:val="000000"/>
+          <w:sz w:val="26"/>
+          <w:szCs w:val="26"/>
         </w:rPr>
         <w:tab/>
-        <w:t/>
-      </w:r>
-      <w:r>
-        <w:rPr>
-          <w:rFonts w:hint="default" w:ascii="FreeMono" w:hAnsi="FreeMono" w:cs="FreeMono"/>
-          <w:color w:val="000000"/>
-          <w:sz w:val="26"/>
-          <w:szCs w:val="26"/>
-          <w:lang/>
+      </w:r>
+      <w:r>
+        <w:rPr>
+          <w:rFonts w:hint="default" w:ascii="FreeMono" w:hAnsi="FreeMono" w:cs="FreeMono"/>
+          <w:color w:val="000000"/>
+          <w:sz w:val="26"/>
+          <w:szCs w:val="26"/>
         </w:rPr>
         <w:tab/>
-        <w:t/>
-      </w:r>
-      <w:r>
-        <w:rPr>
-          <w:rFonts w:hint="default" w:ascii="FreeMono" w:hAnsi="FreeMono" w:cs="FreeMono"/>
-          <w:color w:val="000000"/>
-          <w:sz w:val="26"/>
-          <w:szCs w:val="26"/>
-          <w:lang/>
+      </w:r>
+      <w:r>
+        <w:rPr>
+          <w:rFonts w:hint="default" w:ascii="FreeMono" w:hAnsi="FreeMono" w:cs="FreeMono"/>
+          <w:color w:val="000000"/>
+          <w:sz w:val="26"/>
+          <w:szCs w:val="26"/>
         </w:rPr>
         <w:tab/>
-        <w:t/>
-      </w:r>
-      <w:r>
-        <w:rPr>
-          <w:rFonts w:hint="default" w:ascii="FreeMono" w:hAnsi="FreeMono" w:cs="FreeMono"/>
-          <w:color w:val="000000"/>
-          <w:sz w:val="26"/>
-          <w:szCs w:val="26"/>
-          <w:lang/>
+      </w:r>
+      <w:r>
+        <w:rPr>
+          <w:rFonts w:hint="default" w:ascii="FreeMono" w:hAnsi="FreeMono" w:cs="FreeMono"/>
+          <w:color w:val="000000"/>
+          <w:sz w:val="26"/>
+          <w:szCs w:val="26"/>
         </w:rPr>
         <w:tab/>
+      </w:r>
+      <w:r>
+        <w:rPr>
+          <w:rFonts w:hint="default" w:ascii="FreeMono" w:hAnsi="FreeMono" w:cs="FreeMono"/>
+          <w:color w:val="000000"/>
+          <w:sz w:val="26"/>
+          <w:szCs w:val="26"/>
+        </w:rPr>
         <w:t xml:space="preserve">    </w:t>
       </w:r>
       <w:r>
@@ -9483,7 +9459,6 @@
           <w:color w:val="000000"/>
           <w:sz w:val="26"/>
           <w:szCs w:val="26"/>
-          <w:lang/>
         </w:rPr>
         <w:t xml:space="preserve"> </w:t>
       </w:r>
@@ -20213,18 +20188,7 @@
           <w:sz w:val="26"/>
           <w:szCs w:val="26"/>
         </w:rPr>
-        <w:t>3.</w:t>
-      </w:r>
-      <w:r>
-        <w:rPr>
-          <w:rFonts w:hint="default" w:asciiTheme="minorAscii" w:hAnsiTheme="minorAscii"/>
-          <w:b/>
-          <w:bCs/>
-          <w:sz w:val="26"/>
-          <w:szCs w:val="26"/>
-          <w:lang/>
-        </w:rPr>
-        <w:t>-</w:t>
+        <w:t>3.-</w:t>
       </w:r>
       <w:r>
         <w:rPr>
@@ -22215,19 +22179,7 @@
           <w:sz w:val="26"/>
           <w:szCs w:val="26"/>
         </w:rPr>
-        <w:t>EJERCICIO</w:t>
-      </w:r>
-      <w:bookmarkStart w:id="0" w:name="_GoBack"/>
-      <w:bookmarkEnd w:id="0"/>
-      <w:r>
-        <w:rPr>
-          <w:rFonts w:hint="default" w:asciiTheme="minorAscii" w:hAnsiTheme="minorAscii"/>
-          <w:b/>
-          <w:bCs/>
-          <w:sz w:val="26"/>
-          <w:szCs w:val="26"/>
-        </w:rPr>
-        <w:t xml:space="preserve"> DE COMPOSICIÓN DE OBJETOS</w:t>
+        <w:t>EJERCICIO DE COMPOSICIÓN DE OBJETOS</w:t>
       </w:r>
     </w:p>
     <w:p>
@@ -22874,8 +22826,8 @@
         </w:rPr>
         <w:drawing>
           <wp:inline distT="0" distB="0" distL="0" distR="0">
-            <wp:extent cx="3454400" cy="1276985"/>
-            <wp:effectExtent l="0" t="0" r="0" b="0"/>
+            <wp:extent cx="4147820" cy="1533525"/>
+            <wp:effectExtent l="0" t="0" r="5080" b="9525"/>
             <wp:docPr id="62" name="Imagen 60"/>
             <wp:cNvGraphicFramePr>
               <a:graphicFrameLocks xmlns:a="http://schemas.openxmlformats.org/drawingml/2006/main" noChangeAspect="1"/>
@@ -22898,7 +22850,7 @@
                   <pic:spPr>
                     <a:xfrm>
                       <a:off x="0" y="0"/>
-                      <a:ext cx="3454400" cy="1276985"/>
+                      <a:ext cx="4147820" cy="1533525"/>
                     </a:xfrm>
                     <a:prstGeom prst="rect">
                       <a:avLst/>
@@ -22928,6 +22880,8 @@
         </w:rPr>
         <w:br w:type="page"/>
       </w:r>
+      <w:bookmarkStart w:id="0" w:name="_GoBack"/>
+      <w:bookmarkEnd w:id="0"/>
     </w:p>
     <w:p>
       <w:pPr>

</xml_diff>

<commit_message>
day 45 - Java Summer
</commit_message>
<xml_diff>
--- a/!DOCS/Capitulos/UT05.docx
+++ b/!DOCS/Capitulos/UT05.docx
@@ -167,12 +167,7 @@
     <w:p>
       <w:pPr>
         <w:pStyle w:val="3"/>
-        <w:numPr>
-          <w:ilvl w:val="0"/>
-          <w:numId w:val="0"/>
-        </w:numPr>
         <w:bidi w:val="0"/>
-        <w:jc w:val="left"/>
         <w:rPr>
           <w:rFonts w:hint="default"/>
           <w:highlight w:val="yellow"/>
@@ -214,7 +209,7 @@
     </w:p>
     <w:p>
       <w:pPr>
-        <w:pStyle w:val="88"/>
+        <w:pStyle w:val="90"/>
         <w:jc w:val="left"/>
         <w:rPr>
           <w:rFonts w:hint="default" w:asciiTheme="minorAscii" w:hAnsiTheme="minorAscii"/>
@@ -251,18 +246,18 @@
     </w:p>
     <w:p>
       <w:pPr>
-        <w:pStyle w:val="88"/>
-        <w:jc w:val="left"/>
-        <w:rPr>
-          <w:rFonts w:hint="default" w:asciiTheme="minorAscii" w:hAnsiTheme="minorAscii"/>
-          <w:sz w:val="26"/>
-          <w:szCs w:val="26"/>
-        </w:rPr>
-      </w:pPr>
-    </w:p>
-    <w:p>
-      <w:pPr>
-        <w:pStyle w:val="88"/>
+        <w:pStyle w:val="90"/>
+        <w:jc w:val="left"/>
+        <w:rPr>
+          <w:rFonts w:hint="default" w:asciiTheme="minorAscii" w:hAnsiTheme="minorAscii"/>
+          <w:sz w:val="26"/>
+          <w:szCs w:val="26"/>
+        </w:rPr>
+      </w:pPr>
+    </w:p>
+    <w:p>
+      <w:pPr>
+        <w:pStyle w:val="90"/>
         <w:jc w:val="left"/>
         <w:rPr>
           <w:rFonts w:hint="default" w:asciiTheme="minorAscii" w:hAnsiTheme="minorAscii"/>
@@ -290,7 +285,7 @@
     </w:p>
     <w:p>
       <w:pPr>
-        <w:pStyle w:val="88"/>
+        <w:pStyle w:val="90"/>
         <w:jc w:val="left"/>
         <w:rPr>
           <w:rFonts w:hint="default" w:asciiTheme="minorAscii" w:hAnsiTheme="minorAscii"/>
@@ -309,18 +304,18 @@
     </w:p>
     <w:p>
       <w:pPr>
-        <w:pStyle w:val="88"/>
-        <w:jc w:val="left"/>
-        <w:rPr>
-          <w:rFonts w:hint="default" w:asciiTheme="minorAscii" w:hAnsiTheme="minorAscii"/>
-          <w:sz w:val="26"/>
-          <w:szCs w:val="26"/>
-        </w:rPr>
-      </w:pPr>
-    </w:p>
-    <w:p>
-      <w:pPr>
-        <w:pStyle w:val="88"/>
+        <w:pStyle w:val="90"/>
+        <w:jc w:val="left"/>
+        <w:rPr>
+          <w:rFonts w:hint="default" w:asciiTheme="minorAscii" w:hAnsiTheme="minorAscii"/>
+          <w:sz w:val="26"/>
+          <w:szCs w:val="26"/>
+        </w:rPr>
+      </w:pPr>
+    </w:p>
+    <w:p>
+      <w:pPr>
+        <w:pStyle w:val="90"/>
         <w:jc w:val="left"/>
         <w:rPr>
           <w:rFonts w:hint="default" w:asciiTheme="minorAscii" w:hAnsiTheme="minorAscii"/>
@@ -339,7 +334,7 @@
     </w:p>
     <w:p>
       <w:pPr>
-        <w:pStyle w:val="88"/>
+        <w:pStyle w:val="90"/>
         <w:jc w:val="left"/>
         <w:rPr>
           <w:rFonts w:hint="default" w:asciiTheme="minorAscii" w:hAnsiTheme="minorAscii"/>
@@ -406,7 +401,7 @@
     </w:p>
     <w:p>
       <w:pPr>
-        <w:pStyle w:val="88"/>
+        <w:pStyle w:val="90"/>
         <w:jc w:val="left"/>
         <w:rPr>
           <w:rFonts w:hint="default" w:asciiTheme="minorAscii" w:hAnsiTheme="minorAscii"/>
@@ -425,18 +420,18 @@
     </w:p>
     <w:p>
       <w:pPr>
-        <w:pStyle w:val="88"/>
-        <w:jc w:val="left"/>
-        <w:rPr>
-          <w:rFonts w:hint="default" w:asciiTheme="minorAscii" w:hAnsiTheme="minorAscii"/>
-          <w:sz w:val="26"/>
-          <w:szCs w:val="26"/>
-        </w:rPr>
-      </w:pPr>
-    </w:p>
-    <w:p>
-      <w:pPr>
-        <w:pStyle w:val="88"/>
+        <w:pStyle w:val="90"/>
+        <w:jc w:val="left"/>
+        <w:rPr>
+          <w:rFonts w:hint="default" w:asciiTheme="minorAscii" w:hAnsiTheme="minorAscii"/>
+          <w:sz w:val="26"/>
+          <w:szCs w:val="26"/>
+        </w:rPr>
+      </w:pPr>
+    </w:p>
+    <w:p>
+      <w:pPr>
+        <w:pStyle w:val="90"/>
         <w:jc w:val="left"/>
         <w:rPr>
           <w:rFonts w:hint="default" w:asciiTheme="minorAscii" w:hAnsiTheme="minorAscii"/>
@@ -456,7 +451,7 @@
     </w:p>
     <w:p>
       <w:pPr>
-        <w:pStyle w:val="88"/>
+        <w:pStyle w:val="90"/>
         <w:jc w:val="left"/>
         <w:rPr>
           <w:rFonts w:hint="default" w:asciiTheme="minorAscii" w:hAnsiTheme="minorAscii"/>
@@ -475,7 +470,7 @@
     </w:p>
     <w:p>
       <w:pPr>
-        <w:pStyle w:val="88"/>
+        <w:pStyle w:val="90"/>
         <w:jc w:val="left"/>
         <w:rPr>
           <w:rFonts w:hint="default" w:asciiTheme="minorAscii" w:hAnsiTheme="minorAscii"/>
@@ -529,7 +524,7 @@
     </w:p>
     <w:p>
       <w:pPr>
-        <w:pStyle w:val="88"/>
+        <w:pStyle w:val="90"/>
         <w:jc w:val="left"/>
         <w:rPr>
           <w:rFonts w:hint="default" w:asciiTheme="minorAscii" w:hAnsiTheme="minorAscii"/>
@@ -552,18 +547,18 @@
     </w:p>
     <w:p>
       <w:pPr>
-        <w:pStyle w:val="88"/>
-        <w:jc w:val="left"/>
-        <w:rPr>
-          <w:rFonts w:hint="default" w:asciiTheme="minorAscii" w:hAnsiTheme="minorAscii"/>
-          <w:sz w:val="26"/>
-          <w:szCs w:val="26"/>
-        </w:rPr>
-      </w:pPr>
-    </w:p>
-    <w:p>
-      <w:pPr>
-        <w:pStyle w:val="88"/>
+        <w:pStyle w:val="90"/>
+        <w:jc w:val="left"/>
+        <w:rPr>
+          <w:rFonts w:hint="default" w:asciiTheme="minorAscii" w:hAnsiTheme="minorAscii"/>
+          <w:sz w:val="26"/>
+          <w:szCs w:val="26"/>
+        </w:rPr>
+      </w:pPr>
+    </w:p>
+    <w:p>
+      <w:pPr>
+        <w:pStyle w:val="90"/>
         <w:jc w:val="left"/>
         <w:rPr>
           <w:rFonts w:hint="default" w:asciiTheme="minorAscii" w:hAnsiTheme="minorAscii"/>
@@ -586,7 +581,7 @@
     </w:p>
     <w:p>
       <w:pPr>
-        <w:pStyle w:val="88"/>
+        <w:pStyle w:val="90"/>
         <w:jc w:val="left"/>
         <w:rPr>
           <w:rFonts w:hint="default" w:asciiTheme="minorAscii" w:hAnsiTheme="minorAscii"/>
@@ -676,7 +671,7 @@
     </w:p>
     <w:p>
       <w:pPr>
-        <w:pStyle w:val="88"/>
+        <w:pStyle w:val="90"/>
         <w:jc w:val="left"/>
         <w:rPr>
           <w:rFonts w:hint="default" w:asciiTheme="minorAscii" w:hAnsiTheme="minorAscii"/>
@@ -695,7 +690,7 @@
     </w:p>
     <w:p>
       <w:pPr>
-        <w:pStyle w:val="88"/>
+        <w:pStyle w:val="90"/>
         <w:jc w:val="left"/>
         <w:rPr>
           <w:rFonts w:hint="default" w:asciiTheme="minorAscii" w:hAnsiTheme="minorAscii"/>
@@ -804,7 +799,7 @@
     </w:p>
     <w:p>
       <w:pPr>
-        <w:pStyle w:val="88"/>
+        <w:pStyle w:val="90"/>
         <w:ind w:firstLine="708"/>
         <w:jc w:val="left"/>
         <w:rPr>
@@ -843,7 +838,7 @@
     </w:p>
     <w:p>
       <w:pPr>
-        <w:pStyle w:val="88"/>
+        <w:pStyle w:val="90"/>
         <w:jc w:val="left"/>
         <w:rPr>
           <w:rFonts w:hint="default" w:asciiTheme="minorAscii" w:hAnsiTheme="minorAscii"/>
@@ -1017,7 +1012,7 @@
     </w:p>
     <w:p>
       <w:pPr>
-        <w:pStyle w:val="88"/>
+        <w:pStyle w:val="90"/>
         <w:jc w:val="left"/>
         <w:rPr>
           <w:rFonts w:hint="default" w:asciiTheme="minorAscii" w:hAnsiTheme="minorAscii"/>
@@ -1036,7 +1031,7 @@
     </w:p>
     <w:p>
       <w:pPr>
-        <w:pStyle w:val="88"/>
+        <w:pStyle w:val="90"/>
         <w:jc w:val="left"/>
         <w:rPr>
           <w:rFonts w:hint="default" w:asciiTheme="minorAscii" w:hAnsiTheme="minorAscii"/>
@@ -1534,7 +1529,7 @@
     </w:p>
     <w:p>
       <w:pPr>
-        <w:pStyle w:val="88"/>
+        <w:pStyle w:val="90"/>
         <w:jc w:val="left"/>
         <w:rPr>
           <w:rFonts w:hint="default" w:asciiTheme="minorAscii" w:hAnsiTheme="minorAscii"/>
@@ -1557,7 +1552,7 @@
     </w:p>
     <w:p>
       <w:pPr>
-        <w:pStyle w:val="88"/>
+        <w:pStyle w:val="90"/>
         <w:ind w:left="708" w:firstLine="0"/>
         <w:jc w:val="left"/>
         <w:rPr>
@@ -1579,7 +1574,7 @@
     </w:p>
     <w:p>
       <w:pPr>
-        <w:pStyle w:val="88"/>
+        <w:pStyle w:val="90"/>
         <w:ind w:left="708" w:firstLine="0"/>
         <w:jc w:val="left"/>
         <w:rPr>
@@ -1601,7 +1596,7 @@
     </w:p>
     <w:p>
       <w:pPr>
-        <w:pStyle w:val="88"/>
+        <w:pStyle w:val="90"/>
         <w:ind w:left="708" w:firstLine="0"/>
         <w:jc w:val="left"/>
         <w:rPr>
@@ -1621,7 +1616,7 @@
     </w:p>
     <w:p>
       <w:pPr>
-        <w:pStyle w:val="88"/>
+        <w:pStyle w:val="90"/>
         <w:ind w:left="708" w:firstLine="0"/>
         <w:jc w:val="left"/>
         <w:rPr>
@@ -1801,7 +1796,7 @@
     </w:p>
     <w:tbl>
       <w:tblPr>
-        <w:tblStyle w:val="25"/>
+        <w:tblStyle w:val="27"/>
         <w:tblW w:w="8644" w:type="dxa"/>
         <w:tblInd w:w="432" w:type="dxa"/>
         <w:tblBorders>
@@ -2057,7 +2052,7 @@
     </w:p>
     <w:p>
       <w:pPr>
-        <w:pStyle w:val="88"/>
+        <w:pStyle w:val="90"/>
         <w:ind w:left="708" w:firstLine="0"/>
         <w:jc w:val="left"/>
         <w:rPr>
@@ -2077,7 +2072,7 @@
     </w:p>
     <w:p>
       <w:pPr>
-        <w:pStyle w:val="88"/>
+        <w:pStyle w:val="90"/>
         <w:ind w:left="708" w:firstLine="0"/>
         <w:jc w:val="left"/>
         <w:rPr>
@@ -2097,7 +2092,7 @@
     </w:p>
     <w:p>
       <w:pPr>
-        <w:pStyle w:val="88"/>
+        <w:pStyle w:val="90"/>
         <w:ind w:left="708" w:firstLine="0"/>
         <w:jc w:val="left"/>
         <w:rPr>
@@ -2168,18 +2163,18 @@
     </w:p>
     <w:p>
       <w:pPr>
-        <w:pStyle w:val="88"/>
-        <w:jc w:val="left"/>
-        <w:rPr>
-          <w:rFonts w:hint="default" w:asciiTheme="minorAscii" w:hAnsiTheme="minorAscii"/>
-          <w:sz w:val="26"/>
-          <w:szCs w:val="26"/>
-        </w:rPr>
-      </w:pPr>
-    </w:p>
-    <w:p>
-      <w:pPr>
-        <w:pStyle w:val="88"/>
+        <w:pStyle w:val="90"/>
+        <w:jc w:val="left"/>
+        <w:rPr>
+          <w:rFonts w:hint="default" w:asciiTheme="minorAscii" w:hAnsiTheme="minorAscii"/>
+          <w:sz w:val="26"/>
+          <w:szCs w:val="26"/>
+        </w:rPr>
+      </w:pPr>
+    </w:p>
+    <w:p>
+      <w:pPr>
+        <w:pStyle w:val="90"/>
         <w:jc w:val="left"/>
         <w:rPr>
           <w:rFonts w:hint="default" w:asciiTheme="minorAscii" w:hAnsiTheme="minorAscii"/>
@@ -2200,7 +2195,7 @@
     </w:p>
     <w:p>
       <w:pPr>
-        <w:pStyle w:val="88"/>
+        <w:pStyle w:val="90"/>
         <w:jc w:val="left"/>
         <w:rPr>
           <w:rFonts w:hint="default" w:ascii="FreeMono" w:hAnsi="FreeMono" w:cs="FreeMono"/>
@@ -2221,7 +2216,7 @@
     </w:p>
     <w:p>
       <w:pPr>
-        <w:pStyle w:val="88"/>
+        <w:pStyle w:val="90"/>
         <w:jc w:val="left"/>
         <w:rPr>
           <w:rFonts w:hint="default" w:ascii="FreeMono" w:hAnsi="FreeMono" w:cs="FreeMono"/>
@@ -2242,7 +2237,7 @@
     </w:p>
     <w:p>
       <w:pPr>
-        <w:pStyle w:val="88"/>
+        <w:pStyle w:val="90"/>
         <w:jc w:val="left"/>
         <w:rPr>
           <w:rFonts w:hint="default" w:ascii="FreeMono" w:hAnsi="FreeMono" w:cs="FreeMono"/>
@@ -2332,18 +2327,18 @@
     </w:p>
     <w:p>
       <w:pPr>
-        <w:pStyle w:val="88"/>
-        <w:jc w:val="left"/>
-        <w:rPr>
-          <w:rFonts w:hint="default" w:asciiTheme="minorAscii" w:hAnsiTheme="minorAscii"/>
-          <w:sz w:val="26"/>
-          <w:szCs w:val="26"/>
-        </w:rPr>
-      </w:pPr>
-    </w:p>
-    <w:p>
-      <w:pPr>
-        <w:pStyle w:val="88"/>
+        <w:pStyle w:val="90"/>
+        <w:jc w:val="left"/>
+        <w:rPr>
+          <w:rFonts w:hint="default" w:asciiTheme="minorAscii" w:hAnsiTheme="minorAscii"/>
+          <w:sz w:val="26"/>
+          <w:szCs w:val="26"/>
+        </w:rPr>
+      </w:pPr>
+    </w:p>
+    <w:p>
+      <w:pPr>
+        <w:pStyle w:val="90"/>
         <w:jc w:val="left"/>
         <w:rPr>
           <w:rFonts w:hint="default" w:asciiTheme="minorAscii" w:hAnsiTheme="minorAscii"/>
@@ -2470,7 +2465,7 @@
     </w:p>
     <w:p>
       <w:pPr>
-        <w:pStyle w:val="88"/>
+        <w:pStyle w:val="90"/>
         <w:jc w:val="left"/>
         <w:rPr>
           <w:rFonts w:hint="default" w:asciiTheme="minorAscii" w:hAnsiTheme="minorAscii"/>
@@ -2490,18 +2485,18 @@
     </w:p>
     <w:p>
       <w:pPr>
-        <w:pStyle w:val="88"/>
-        <w:jc w:val="left"/>
-        <w:rPr>
-          <w:rFonts w:hint="default" w:asciiTheme="minorAscii" w:hAnsiTheme="minorAscii"/>
-          <w:sz w:val="26"/>
-          <w:szCs w:val="26"/>
-        </w:rPr>
-      </w:pPr>
-    </w:p>
-    <w:p>
-      <w:pPr>
-        <w:pStyle w:val="88"/>
+        <w:pStyle w:val="90"/>
+        <w:jc w:val="left"/>
+        <w:rPr>
+          <w:rFonts w:hint="default" w:asciiTheme="minorAscii" w:hAnsiTheme="minorAscii"/>
+          <w:sz w:val="26"/>
+          <w:szCs w:val="26"/>
+        </w:rPr>
+      </w:pPr>
+    </w:p>
+    <w:p>
+      <w:pPr>
+        <w:pStyle w:val="90"/>
         <w:jc w:val="left"/>
         <w:rPr>
           <w:rFonts w:hint="default" w:asciiTheme="minorAscii" w:hAnsiTheme="minorAscii"/>
@@ -2563,18 +2558,18 @@
     </w:p>
     <w:p>
       <w:pPr>
-        <w:pStyle w:val="88"/>
-        <w:jc w:val="left"/>
-        <w:rPr>
-          <w:rFonts w:hint="default" w:asciiTheme="minorAscii" w:hAnsiTheme="minorAscii"/>
-          <w:sz w:val="26"/>
-          <w:szCs w:val="26"/>
-        </w:rPr>
-      </w:pPr>
-    </w:p>
-    <w:p>
-      <w:pPr>
-        <w:pStyle w:val="88"/>
+        <w:pStyle w:val="90"/>
+        <w:jc w:val="left"/>
+        <w:rPr>
+          <w:rFonts w:hint="default" w:asciiTheme="minorAscii" w:hAnsiTheme="minorAscii"/>
+          <w:sz w:val="26"/>
+          <w:szCs w:val="26"/>
+        </w:rPr>
+      </w:pPr>
+    </w:p>
+    <w:p>
+      <w:pPr>
+        <w:pStyle w:val="90"/>
         <w:jc w:val="left"/>
         <w:rPr>
           <w:rFonts w:hint="default" w:asciiTheme="minorAscii" w:hAnsiTheme="minorAscii"/>
@@ -2602,18 +2597,18 @@
     </w:p>
     <w:p>
       <w:pPr>
-        <w:pStyle w:val="88"/>
-        <w:jc w:val="left"/>
-        <w:rPr>
-          <w:rFonts w:hint="default" w:asciiTheme="minorAscii" w:hAnsiTheme="minorAscii"/>
-          <w:sz w:val="26"/>
-          <w:szCs w:val="26"/>
-        </w:rPr>
-      </w:pPr>
-    </w:p>
-    <w:p>
-      <w:pPr>
-        <w:pStyle w:val="88"/>
+        <w:pStyle w:val="90"/>
+        <w:jc w:val="left"/>
+        <w:rPr>
+          <w:rFonts w:hint="default" w:asciiTheme="minorAscii" w:hAnsiTheme="minorAscii"/>
+          <w:sz w:val="26"/>
+          <w:szCs w:val="26"/>
+        </w:rPr>
+      </w:pPr>
+    </w:p>
+    <w:p>
+      <w:pPr>
+        <w:pStyle w:val="90"/>
         <w:ind w:left="708" w:firstLine="0"/>
         <w:jc w:val="left"/>
         <w:rPr>
@@ -2635,7 +2630,7 @@
     </w:p>
     <w:p>
       <w:pPr>
-        <w:pStyle w:val="88"/>
+        <w:pStyle w:val="90"/>
         <w:ind w:left="708" w:firstLine="0"/>
         <w:jc w:val="left"/>
         <w:rPr>
@@ -2657,7 +2652,7 @@
     </w:p>
     <w:p>
       <w:pPr>
-        <w:pStyle w:val="88"/>
+        <w:pStyle w:val="90"/>
         <w:ind w:left="708" w:firstLine="0"/>
         <w:jc w:val="left"/>
         <w:rPr>
@@ -2679,7 +2674,7 @@
     </w:p>
     <w:p>
       <w:pPr>
-        <w:pStyle w:val="88"/>
+        <w:pStyle w:val="90"/>
         <w:ind w:left="708" w:firstLine="0"/>
         <w:jc w:val="left"/>
         <w:rPr>
@@ -2701,7 +2696,7 @@
     </w:p>
     <w:p>
       <w:pPr>
-        <w:pStyle w:val="88"/>
+        <w:pStyle w:val="90"/>
         <w:ind w:left="708" w:firstLine="0"/>
         <w:jc w:val="left"/>
         <w:rPr>
@@ -2723,7 +2718,7 @@
     </w:p>
     <w:p>
       <w:pPr>
-        <w:pStyle w:val="88"/>
+        <w:pStyle w:val="90"/>
         <w:ind w:left="708" w:firstLine="0"/>
         <w:jc w:val="left"/>
         <w:rPr>
@@ -2745,7 +2740,7 @@
     </w:p>
     <w:p>
       <w:pPr>
-        <w:pStyle w:val="88"/>
+        <w:pStyle w:val="90"/>
         <w:ind w:left="708" w:firstLine="0"/>
         <w:jc w:val="left"/>
         <w:rPr>
@@ -2767,7 +2762,7 @@
     </w:p>
     <w:p>
       <w:pPr>
-        <w:pStyle w:val="88"/>
+        <w:pStyle w:val="90"/>
         <w:ind w:left="708" w:firstLine="0"/>
         <w:jc w:val="left"/>
         <w:rPr>
@@ -2789,7 +2784,7 @@
     </w:p>
     <w:p>
       <w:pPr>
-        <w:pStyle w:val="88"/>
+        <w:pStyle w:val="90"/>
         <w:ind w:left="708" w:firstLine="0"/>
         <w:jc w:val="left"/>
         <w:rPr>
@@ -2835,18 +2830,18 @@
     </w:p>
     <w:p>
       <w:pPr>
-        <w:pStyle w:val="88"/>
-        <w:jc w:val="left"/>
-        <w:rPr>
-          <w:rFonts w:hint="default" w:asciiTheme="minorAscii" w:hAnsiTheme="minorAscii"/>
-          <w:sz w:val="26"/>
-          <w:szCs w:val="26"/>
-        </w:rPr>
-      </w:pPr>
-    </w:p>
-    <w:p>
-      <w:pPr>
-        <w:pStyle w:val="88"/>
+        <w:pStyle w:val="90"/>
+        <w:jc w:val="left"/>
+        <w:rPr>
+          <w:rFonts w:hint="default" w:asciiTheme="minorAscii" w:hAnsiTheme="minorAscii"/>
+          <w:sz w:val="26"/>
+          <w:szCs w:val="26"/>
+        </w:rPr>
+      </w:pPr>
+    </w:p>
+    <w:p>
+      <w:pPr>
+        <w:pStyle w:val="90"/>
         <w:jc w:val="left"/>
         <w:rPr>
           <w:rFonts w:hint="default" w:asciiTheme="minorAscii" w:hAnsiTheme="minorAscii"/>
@@ -2865,7 +2860,7 @@
     </w:p>
     <w:p>
       <w:pPr>
-        <w:pStyle w:val="88"/>
+        <w:pStyle w:val="90"/>
         <w:jc w:val="left"/>
         <w:rPr>
           <w:rFonts w:hint="default" w:asciiTheme="minorAscii" w:hAnsiTheme="minorAscii"/>
@@ -2896,7 +2891,7 @@
     </w:p>
     <w:p>
       <w:pPr>
-        <w:pStyle w:val="88"/>
+        <w:pStyle w:val="90"/>
         <w:ind w:left="708" w:firstLine="0"/>
         <w:jc w:val="left"/>
         <w:rPr>
@@ -2918,7 +2913,7 @@
     </w:p>
     <w:p>
       <w:pPr>
-        <w:pStyle w:val="88"/>
+        <w:pStyle w:val="90"/>
         <w:ind w:left="708" w:firstLine="0"/>
         <w:jc w:val="left"/>
         <w:rPr>
@@ -2940,7 +2935,7 @@
     </w:p>
     <w:p>
       <w:pPr>
-        <w:pStyle w:val="88"/>
+        <w:pStyle w:val="90"/>
         <w:ind w:left="708" w:firstLine="708"/>
         <w:jc w:val="left"/>
         <w:rPr>
@@ -2962,19 +2957,19 @@
     </w:p>
     <w:p>
       <w:pPr>
-        <w:pStyle w:val="88"/>
-        <w:jc w:val="left"/>
-        <w:rPr>
-          <w:rFonts w:hint="default" w:asciiTheme="minorAscii" w:hAnsiTheme="minorAscii"/>
-          <w:sz w:val="26"/>
-          <w:szCs w:val="26"/>
-          <w:lang w:val="en-US"/>
-        </w:rPr>
-      </w:pPr>
-    </w:p>
-    <w:p>
-      <w:pPr>
-        <w:pStyle w:val="88"/>
+        <w:pStyle w:val="90"/>
+        <w:jc w:val="left"/>
+        <w:rPr>
+          <w:rFonts w:hint="default" w:asciiTheme="minorAscii" w:hAnsiTheme="minorAscii"/>
+          <w:sz w:val="26"/>
+          <w:szCs w:val="26"/>
+          <w:lang w:val="en-US"/>
+        </w:rPr>
+      </w:pPr>
+    </w:p>
+    <w:p>
+      <w:pPr>
+        <w:pStyle w:val="90"/>
         <w:jc w:val="left"/>
         <w:rPr>
           <w:rFonts w:hint="default" w:asciiTheme="minorAscii" w:hAnsiTheme="minorAscii"/>
@@ -3002,18 +2997,18 @@
     </w:p>
     <w:p>
       <w:pPr>
-        <w:pStyle w:val="88"/>
-        <w:jc w:val="left"/>
-        <w:rPr>
-          <w:rFonts w:hint="default" w:asciiTheme="minorAscii" w:hAnsiTheme="minorAscii"/>
-          <w:sz w:val="26"/>
-          <w:szCs w:val="26"/>
-        </w:rPr>
-      </w:pPr>
-    </w:p>
-    <w:p>
-      <w:pPr>
-        <w:pStyle w:val="88"/>
+        <w:pStyle w:val="90"/>
+        <w:jc w:val="left"/>
+        <w:rPr>
+          <w:rFonts w:hint="default" w:asciiTheme="minorAscii" w:hAnsiTheme="minorAscii"/>
+          <w:sz w:val="26"/>
+          <w:szCs w:val="26"/>
+        </w:rPr>
+      </w:pPr>
+    </w:p>
+    <w:p>
+      <w:pPr>
+        <w:pStyle w:val="90"/>
         <w:jc w:val="left"/>
         <w:rPr>
           <w:rFonts w:hint="default" w:ascii="FreeMono" w:hAnsi="FreeMono" w:cs="FreeMono"/>
@@ -3032,7 +3027,7 @@
     </w:p>
     <w:p>
       <w:pPr>
-        <w:pStyle w:val="88"/>
+        <w:pStyle w:val="90"/>
         <w:jc w:val="left"/>
         <w:rPr>
           <w:rFonts w:hint="default" w:ascii="FreeMono" w:hAnsi="FreeMono" w:cs="FreeMono"/>
@@ -3053,7 +3048,7 @@
     </w:p>
     <w:p>
       <w:pPr>
-        <w:pStyle w:val="88"/>
+        <w:pStyle w:val="90"/>
         <w:ind w:firstLine="708"/>
         <w:jc w:val="left"/>
         <w:rPr>
@@ -3075,7 +3070,7 @@
     </w:p>
     <w:p>
       <w:pPr>
-        <w:pStyle w:val="88"/>
+        <w:pStyle w:val="90"/>
         <w:ind w:left="708" w:firstLine="708"/>
         <w:jc w:val="left"/>
         <w:rPr>
@@ -3097,7 +3092,7 @@
     </w:p>
     <w:p>
       <w:pPr>
-        <w:pStyle w:val="88"/>
+        <w:pStyle w:val="90"/>
         <w:ind w:left="708" w:firstLine="708"/>
         <w:jc w:val="left"/>
         <w:rPr>
@@ -3119,7 +3114,7 @@
     </w:p>
     <w:p>
       <w:pPr>
-        <w:pStyle w:val="88"/>
+        <w:pStyle w:val="90"/>
         <w:ind w:left="708" w:firstLine="708"/>
         <w:jc w:val="left"/>
         <w:rPr>
@@ -3141,7 +3136,7 @@
     </w:p>
     <w:p>
       <w:pPr>
-        <w:pStyle w:val="88"/>
+        <w:pStyle w:val="90"/>
         <w:ind w:left="708" w:firstLine="708"/>
         <w:jc w:val="left"/>
         <w:rPr>
@@ -3154,7 +3149,7 @@
     </w:p>
     <w:p>
       <w:pPr>
-        <w:pStyle w:val="88"/>
+        <w:pStyle w:val="90"/>
         <w:ind w:left="708" w:firstLine="708"/>
         <w:jc w:val="left"/>
         <w:rPr>
@@ -3174,7 +3169,7 @@
     </w:p>
     <w:p>
       <w:pPr>
-        <w:pStyle w:val="88"/>
+        <w:pStyle w:val="90"/>
         <w:ind w:left="1416" w:firstLine="708"/>
         <w:jc w:val="left"/>
         <w:rPr>
@@ -3194,7 +3189,7 @@
     </w:p>
     <w:p>
       <w:pPr>
-        <w:pStyle w:val="88"/>
+        <w:pStyle w:val="90"/>
         <w:ind w:left="1416" w:firstLine="708"/>
         <w:jc w:val="left"/>
         <w:rPr>
@@ -3216,7 +3211,7 @@
     </w:p>
     <w:p>
       <w:pPr>
-        <w:pStyle w:val="88"/>
+        <w:pStyle w:val="90"/>
         <w:ind w:left="708" w:firstLine="708"/>
         <w:jc w:val="left"/>
         <w:rPr>
@@ -3238,7 +3233,7 @@
     </w:p>
     <w:p>
       <w:pPr>
-        <w:pStyle w:val="88"/>
+        <w:pStyle w:val="90"/>
         <w:ind w:left="708" w:firstLine="708"/>
         <w:jc w:val="left"/>
         <w:rPr>
@@ -3251,7 +3246,7 @@
     </w:p>
     <w:p>
       <w:pPr>
-        <w:pStyle w:val="88"/>
+        <w:pStyle w:val="90"/>
         <w:ind w:left="708" w:firstLine="708"/>
         <w:jc w:val="left"/>
         <w:rPr>
@@ -3273,7 +3268,7 @@
     </w:p>
     <w:p>
       <w:pPr>
-        <w:pStyle w:val="88"/>
+        <w:pStyle w:val="90"/>
         <w:ind w:left="708" w:firstLine="708"/>
         <w:jc w:val="left"/>
         <w:rPr>
@@ -3286,7 +3281,7 @@
     </w:p>
     <w:p>
       <w:pPr>
-        <w:pStyle w:val="88"/>
+        <w:pStyle w:val="90"/>
         <w:ind w:left="708" w:firstLine="708"/>
         <w:jc w:val="left"/>
         <w:rPr>
@@ -3308,7 +3303,7 @@
     </w:p>
     <w:p>
       <w:pPr>
-        <w:pStyle w:val="88"/>
+        <w:pStyle w:val="90"/>
         <w:ind w:left="1416" w:firstLine="708"/>
         <w:jc w:val="left"/>
         <w:rPr>
@@ -3330,7 +3325,7 @@
     </w:p>
     <w:p>
       <w:pPr>
-        <w:pStyle w:val="88"/>
+        <w:pStyle w:val="90"/>
         <w:ind w:left="1416" w:firstLine="708"/>
         <w:jc w:val="left"/>
         <w:rPr>
@@ -3352,7 +3347,7 @@
     </w:p>
     <w:p>
       <w:pPr>
-        <w:pStyle w:val="88"/>
+        <w:pStyle w:val="90"/>
         <w:ind w:left="708" w:firstLine="708"/>
         <w:jc w:val="left"/>
         <w:rPr>
@@ -3374,7 +3369,7 @@
     </w:p>
     <w:p>
       <w:pPr>
-        <w:pStyle w:val="88"/>
+        <w:pStyle w:val="90"/>
         <w:ind w:left="708" w:firstLine="708"/>
         <w:jc w:val="left"/>
         <w:rPr>
@@ -3396,7 +3391,7 @@
     </w:p>
     <w:p>
       <w:pPr>
-        <w:pStyle w:val="88"/>
+        <w:pStyle w:val="90"/>
         <w:ind w:left="708" w:firstLine="708"/>
         <w:jc w:val="left"/>
         <w:rPr>
@@ -3409,7 +3404,7 @@
     </w:p>
     <w:p>
       <w:pPr>
-        <w:pStyle w:val="88"/>
+        <w:pStyle w:val="90"/>
         <w:ind w:left="708" w:firstLine="708"/>
         <w:jc w:val="left"/>
         <w:rPr>
@@ -3431,7 +3426,7 @@
     </w:p>
     <w:p>
       <w:pPr>
-        <w:pStyle w:val="88"/>
+        <w:pStyle w:val="90"/>
         <w:ind w:left="1416" w:firstLine="708"/>
         <w:jc w:val="left"/>
         <w:rPr>
@@ -3451,7 +3446,7 @@
     </w:p>
     <w:p>
       <w:pPr>
-        <w:pStyle w:val="88"/>
+        <w:pStyle w:val="90"/>
         <w:jc w:val="left"/>
         <w:rPr>
           <w:rFonts w:hint="default" w:ascii="FreeMono" w:hAnsi="FreeMono" w:cs="FreeMono"/>
@@ -3478,7 +3473,7 @@
     </w:p>
     <w:p>
       <w:pPr>
-        <w:pStyle w:val="88"/>
+        <w:pStyle w:val="90"/>
         <w:ind w:left="708" w:firstLine="708"/>
         <w:jc w:val="left"/>
         <w:rPr>
@@ -3498,7 +3493,7 @@
     </w:p>
     <w:p>
       <w:pPr>
-        <w:pStyle w:val="88"/>
+        <w:pStyle w:val="90"/>
         <w:ind w:left="708" w:firstLine="708"/>
         <w:jc w:val="left"/>
         <w:rPr>
@@ -3518,7 +3513,7 @@
     </w:p>
     <w:p>
       <w:pPr>
-        <w:pStyle w:val="88"/>
+        <w:pStyle w:val="90"/>
         <w:ind w:left="708" w:firstLine="708"/>
         <w:jc w:val="left"/>
         <w:rPr>
@@ -3538,7 +3533,7 @@
     </w:p>
     <w:p>
       <w:pPr>
-        <w:pStyle w:val="88"/>
+        <w:pStyle w:val="90"/>
         <w:ind w:left="708" w:firstLine="708"/>
         <w:jc w:val="left"/>
         <w:rPr>
@@ -3560,7 +3555,7 @@
     </w:p>
     <w:p>
       <w:pPr>
-        <w:pStyle w:val="88"/>
+        <w:pStyle w:val="90"/>
         <w:ind w:left="1416" w:firstLine="708"/>
         <w:jc w:val="left"/>
         <w:rPr>
@@ -3580,7 +3575,7 @@
     </w:p>
     <w:p>
       <w:pPr>
-        <w:pStyle w:val="88"/>
+        <w:pStyle w:val="90"/>
         <w:ind w:left="2124" w:firstLine="0"/>
         <w:jc w:val="left"/>
         <w:rPr>
@@ -3600,7 +3595,7 @@
     </w:p>
     <w:p>
       <w:pPr>
-        <w:pStyle w:val="88"/>
+        <w:pStyle w:val="90"/>
         <w:ind w:firstLine="708"/>
         <w:jc w:val="left"/>
         <w:rPr>
@@ -3620,7 +3615,7 @@
     </w:p>
     <w:p>
       <w:pPr>
-        <w:pStyle w:val="88"/>
+        <w:pStyle w:val="90"/>
         <w:jc w:val="left"/>
         <w:rPr>
           <w:rFonts w:hint="default" w:ascii="FreeMono" w:hAnsi="FreeMono" w:cs="FreeMono"/>
@@ -3720,7 +3715,7 @@
     </w:p>
     <w:p>
       <w:pPr>
-        <w:pStyle w:val="88"/>
+        <w:pStyle w:val="90"/>
         <w:jc w:val="left"/>
         <w:rPr>
           <w:rFonts w:hint="default" w:asciiTheme="minorAscii" w:hAnsiTheme="minorAscii"/>
@@ -3739,7 +3734,7 @@
     </w:p>
     <w:p>
       <w:pPr>
-        <w:pStyle w:val="88"/>
+        <w:pStyle w:val="90"/>
         <w:jc w:val="left"/>
         <w:rPr>
           <w:rFonts w:hint="default" w:asciiTheme="minorAscii" w:hAnsiTheme="minorAscii"/>
@@ -3866,7 +3861,7 @@
     </w:p>
     <w:p>
       <w:pPr>
-        <w:pStyle w:val="88"/>
+        <w:pStyle w:val="90"/>
         <w:jc w:val="left"/>
         <w:rPr>
           <w:rFonts w:hint="default" w:asciiTheme="minorAscii" w:hAnsiTheme="minorAscii"/>
@@ -3885,7 +3880,7 @@
     </w:p>
     <w:p>
       <w:pPr>
-        <w:pStyle w:val="88"/>
+        <w:pStyle w:val="90"/>
         <w:jc w:val="left"/>
         <w:rPr>
           <w:rFonts w:hint="default" w:asciiTheme="minorAscii" w:hAnsiTheme="minorAscii"/>
@@ -3904,7 +3899,7 @@
     </w:p>
     <w:p>
       <w:pPr>
-        <w:pStyle w:val="88"/>
+        <w:pStyle w:val="90"/>
         <w:jc w:val="left"/>
         <w:rPr>
           <w:rFonts w:hint="default" w:asciiTheme="minorAscii" w:hAnsiTheme="minorAscii"/>
@@ -3991,7 +3986,7 @@
     </w:p>
     <w:p>
       <w:pPr>
-        <w:pStyle w:val="88"/>
+        <w:pStyle w:val="90"/>
         <w:jc w:val="left"/>
         <w:rPr>
           <w:rFonts w:hint="default" w:asciiTheme="minorAscii" w:hAnsiTheme="minorAscii"/>
@@ -4019,18 +4014,18 @@
     </w:p>
     <w:p>
       <w:pPr>
-        <w:pStyle w:val="88"/>
-        <w:jc w:val="left"/>
-        <w:rPr>
-          <w:rFonts w:hint="default" w:asciiTheme="minorAscii" w:hAnsiTheme="minorAscii"/>
-          <w:sz w:val="26"/>
-          <w:szCs w:val="26"/>
-        </w:rPr>
-      </w:pPr>
-    </w:p>
-    <w:p>
-      <w:pPr>
-        <w:pStyle w:val="88"/>
+        <w:pStyle w:val="90"/>
+        <w:jc w:val="left"/>
+        <w:rPr>
+          <w:rFonts w:hint="default" w:asciiTheme="minorAscii" w:hAnsiTheme="minorAscii"/>
+          <w:sz w:val="26"/>
+          <w:szCs w:val="26"/>
+        </w:rPr>
+      </w:pPr>
+    </w:p>
+    <w:p>
+      <w:pPr>
+        <w:pStyle w:val="90"/>
         <w:jc w:val="left"/>
         <w:rPr>
           <w:rFonts w:hint="default" w:asciiTheme="minorAscii" w:hAnsiTheme="minorAscii"/>
@@ -4058,7 +4053,7 @@
     </w:p>
     <w:p>
       <w:pPr>
-        <w:pStyle w:val="88"/>
+        <w:pStyle w:val="90"/>
         <w:jc w:val="left"/>
         <w:rPr>
           <w:rFonts w:hint="default" w:ascii="FreeMono" w:hAnsi="FreeMono" w:cs="FreeMono"/>
@@ -4077,7 +4072,7 @@
     </w:p>
     <w:p>
       <w:pPr>
-        <w:pStyle w:val="88"/>
+        <w:pStyle w:val="90"/>
         <w:jc w:val="left"/>
         <w:rPr>
           <w:rFonts w:hint="default" w:ascii="FreeMono" w:hAnsi="FreeMono" w:cs="FreeMono"/>
@@ -4261,7 +4256,7 @@
     </w:p>
     <w:p>
       <w:pPr>
-        <w:pStyle w:val="88"/>
+        <w:pStyle w:val="90"/>
         <w:jc w:val="left"/>
         <w:rPr>
           <w:rFonts w:hint="default" w:ascii="FreeMono" w:hAnsi="FreeMono" w:cs="FreeMono"/>
@@ -4280,7 +4275,7 @@
     </w:p>
     <w:p>
       <w:pPr>
-        <w:pStyle w:val="88"/>
+        <w:pStyle w:val="90"/>
         <w:jc w:val="left"/>
         <w:rPr>
           <w:rFonts w:hint="default" w:ascii="FreeMono" w:hAnsi="FreeMono" w:cs="FreeMono"/>
@@ -4397,7 +4392,7 @@
     </w:p>
     <w:p>
       <w:pPr>
-        <w:pStyle w:val="88"/>
+        <w:pStyle w:val="90"/>
         <w:jc w:val="left"/>
         <w:rPr>
           <w:rFonts w:hint="default" w:ascii="FreeMono" w:hAnsi="FreeMono" w:cs="FreeMono"/>
@@ -4418,7 +4413,7 @@
     </w:p>
     <w:p>
       <w:pPr>
-        <w:pStyle w:val="88"/>
+        <w:pStyle w:val="90"/>
         <w:jc w:val="left"/>
         <w:rPr>
           <w:rFonts w:hint="default" w:ascii="FreeMono" w:hAnsi="FreeMono" w:cs="FreeMono"/>
@@ -4458,18 +4453,18 @@
     </w:p>
     <w:p>
       <w:pPr>
-        <w:pStyle w:val="88"/>
-        <w:jc w:val="left"/>
-        <w:rPr>
-          <w:rFonts w:hint="default" w:asciiTheme="minorAscii" w:hAnsiTheme="minorAscii"/>
-          <w:sz w:val="26"/>
-          <w:szCs w:val="26"/>
-        </w:rPr>
-      </w:pPr>
-    </w:p>
-    <w:p>
-      <w:pPr>
-        <w:pStyle w:val="88"/>
+        <w:pStyle w:val="90"/>
+        <w:jc w:val="left"/>
+        <w:rPr>
+          <w:rFonts w:hint="default" w:asciiTheme="minorAscii" w:hAnsiTheme="minorAscii"/>
+          <w:sz w:val="26"/>
+          <w:szCs w:val="26"/>
+        </w:rPr>
+      </w:pPr>
+    </w:p>
+    <w:p>
+      <w:pPr>
+        <w:pStyle w:val="90"/>
         <w:jc w:val="left"/>
         <w:rPr>
           <w:rFonts w:hint="default" w:asciiTheme="minorAscii" w:hAnsiTheme="minorAscii"/>
@@ -4488,18 +4483,18 @@
     </w:p>
     <w:p>
       <w:pPr>
-        <w:pStyle w:val="88"/>
-        <w:jc w:val="left"/>
-        <w:rPr>
-          <w:rFonts w:hint="default" w:asciiTheme="minorAscii" w:hAnsiTheme="minorAscii"/>
-          <w:sz w:val="26"/>
-          <w:szCs w:val="26"/>
-        </w:rPr>
-      </w:pPr>
-    </w:p>
-    <w:p>
-      <w:pPr>
-        <w:pStyle w:val="88"/>
+        <w:pStyle w:val="90"/>
+        <w:jc w:val="left"/>
+        <w:rPr>
+          <w:rFonts w:hint="default" w:asciiTheme="minorAscii" w:hAnsiTheme="minorAscii"/>
+          <w:sz w:val="26"/>
+          <w:szCs w:val="26"/>
+        </w:rPr>
+      </w:pPr>
+    </w:p>
+    <w:p>
+      <w:pPr>
+        <w:pStyle w:val="90"/>
         <w:jc w:val="left"/>
         <w:rPr>
           <w:rFonts w:hint="default" w:asciiTheme="minorAscii" w:hAnsiTheme="minorAscii"/>
@@ -4527,18 +4522,18 @@
     </w:p>
     <w:p>
       <w:pPr>
-        <w:pStyle w:val="88"/>
-        <w:jc w:val="left"/>
-        <w:rPr>
-          <w:rFonts w:hint="default" w:asciiTheme="minorAscii" w:hAnsiTheme="minorAscii"/>
-          <w:sz w:val="26"/>
-          <w:szCs w:val="26"/>
-        </w:rPr>
-      </w:pPr>
-    </w:p>
-    <w:p>
-      <w:pPr>
-        <w:pStyle w:val="88"/>
+        <w:pStyle w:val="90"/>
+        <w:jc w:val="left"/>
+        <w:rPr>
+          <w:rFonts w:hint="default" w:asciiTheme="minorAscii" w:hAnsiTheme="minorAscii"/>
+          <w:sz w:val="26"/>
+          <w:szCs w:val="26"/>
+        </w:rPr>
+      </w:pPr>
+    </w:p>
+    <w:p>
+      <w:pPr>
+        <w:pStyle w:val="90"/>
         <w:jc w:val="left"/>
         <w:rPr>
           <w:rFonts w:hint="default" w:asciiTheme="minorAscii" w:hAnsiTheme="minorAscii"/>
@@ -4565,29 +4560,29 @@
     </w:p>
     <w:p>
       <w:pPr>
-        <w:pStyle w:val="88"/>
-        <w:jc w:val="left"/>
-        <w:rPr>
-          <w:rFonts w:hint="default" w:asciiTheme="minorAscii" w:hAnsiTheme="minorAscii"/>
-          <w:sz w:val="26"/>
-          <w:szCs w:val="26"/>
-        </w:rPr>
-      </w:pPr>
-    </w:p>
-    <w:p>
-      <w:pPr>
-        <w:pStyle w:val="88"/>
-        <w:jc w:val="left"/>
-        <w:rPr>
-          <w:rFonts w:hint="default" w:asciiTheme="minorAscii" w:hAnsiTheme="minorAscii"/>
-          <w:sz w:val="26"/>
-          <w:szCs w:val="26"/>
-        </w:rPr>
-      </w:pPr>
-    </w:p>
-    <w:p>
-      <w:pPr>
-        <w:pStyle w:val="88"/>
+        <w:pStyle w:val="90"/>
+        <w:jc w:val="left"/>
+        <w:rPr>
+          <w:rFonts w:hint="default" w:asciiTheme="minorAscii" w:hAnsiTheme="minorAscii"/>
+          <w:sz w:val="26"/>
+          <w:szCs w:val="26"/>
+        </w:rPr>
+      </w:pPr>
+    </w:p>
+    <w:p>
+      <w:pPr>
+        <w:pStyle w:val="90"/>
+        <w:jc w:val="left"/>
+        <w:rPr>
+          <w:rFonts w:hint="default" w:asciiTheme="minorAscii" w:hAnsiTheme="minorAscii"/>
+          <w:sz w:val="26"/>
+          <w:szCs w:val="26"/>
+        </w:rPr>
+      </w:pPr>
+    </w:p>
+    <w:p>
+      <w:pPr>
+        <w:pStyle w:val="90"/>
         <w:jc w:val="left"/>
         <w:rPr>
           <w:rFonts w:hint="default" w:asciiTheme="minorAscii" w:hAnsiTheme="minorAscii"/>
@@ -4642,18 +4637,18 @@
     </w:p>
     <w:p>
       <w:pPr>
-        <w:pStyle w:val="88"/>
-        <w:jc w:val="left"/>
-        <w:rPr>
-          <w:rFonts w:hint="default" w:asciiTheme="minorAscii" w:hAnsiTheme="minorAscii"/>
-          <w:sz w:val="26"/>
-          <w:szCs w:val="26"/>
-        </w:rPr>
-      </w:pPr>
-    </w:p>
-    <w:p>
-      <w:pPr>
-        <w:pStyle w:val="88"/>
+        <w:pStyle w:val="90"/>
+        <w:jc w:val="left"/>
+        <w:rPr>
+          <w:rFonts w:hint="default" w:asciiTheme="minorAscii" w:hAnsiTheme="minorAscii"/>
+          <w:sz w:val="26"/>
+          <w:szCs w:val="26"/>
+        </w:rPr>
+      </w:pPr>
+    </w:p>
+    <w:p>
+      <w:pPr>
+        <w:pStyle w:val="90"/>
         <w:jc w:val="left"/>
         <w:rPr>
           <w:rFonts w:hint="default" w:ascii="FreeMono" w:hAnsi="FreeMono" w:cs="FreeMono"/>
@@ -4681,18 +4676,18 @@
     </w:p>
     <w:p>
       <w:pPr>
-        <w:pStyle w:val="88"/>
-        <w:jc w:val="left"/>
-        <w:rPr>
-          <w:rFonts w:hint="default" w:asciiTheme="minorAscii" w:hAnsiTheme="minorAscii"/>
-          <w:sz w:val="26"/>
-          <w:szCs w:val="26"/>
-        </w:rPr>
-      </w:pPr>
-    </w:p>
-    <w:p>
-      <w:pPr>
-        <w:pStyle w:val="88"/>
+        <w:pStyle w:val="90"/>
+        <w:jc w:val="left"/>
+        <w:rPr>
+          <w:rFonts w:hint="default" w:asciiTheme="minorAscii" w:hAnsiTheme="minorAscii"/>
+          <w:sz w:val="26"/>
+          <w:szCs w:val="26"/>
+        </w:rPr>
+      </w:pPr>
+    </w:p>
+    <w:p>
+      <w:pPr>
+        <w:pStyle w:val="90"/>
         <w:jc w:val="left"/>
         <w:rPr>
           <w:rFonts w:hint="default" w:asciiTheme="minorAscii" w:hAnsiTheme="minorAscii"/>
@@ -4711,18 +4706,18 @@
     </w:p>
     <w:p>
       <w:pPr>
-        <w:pStyle w:val="88"/>
-        <w:jc w:val="left"/>
-        <w:rPr>
-          <w:rFonts w:hint="default" w:asciiTheme="minorAscii" w:hAnsiTheme="minorAscii"/>
-          <w:sz w:val="26"/>
-          <w:szCs w:val="26"/>
-        </w:rPr>
-      </w:pPr>
-    </w:p>
-    <w:p>
-      <w:pPr>
-        <w:pStyle w:val="88"/>
+        <w:pStyle w:val="90"/>
+        <w:jc w:val="left"/>
+        <w:rPr>
+          <w:rFonts w:hint="default" w:asciiTheme="minorAscii" w:hAnsiTheme="minorAscii"/>
+          <w:sz w:val="26"/>
+          <w:szCs w:val="26"/>
+        </w:rPr>
+      </w:pPr>
+    </w:p>
+    <w:p>
+      <w:pPr>
+        <w:pStyle w:val="90"/>
         <w:jc w:val="left"/>
         <w:rPr>
           <w:rFonts w:hint="default" w:asciiTheme="minorAscii" w:hAnsiTheme="minorAscii"/>
@@ -4777,18 +4772,18 @@
     </w:p>
     <w:p>
       <w:pPr>
-        <w:pStyle w:val="88"/>
-        <w:jc w:val="left"/>
-        <w:rPr>
-          <w:rFonts w:hint="default" w:asciiTheme="minorAscii" w:hAnsiTheme="minorAscii"/>
-          <w:sz w:val="26"/>
-          <w:szCs w:val="26"/>
-        </w:rPr>
-      </w:pPr>
-    </w:p>
-    <w:p>
-      <w:pPr>
-        <w:pStyle w:val="88"/>
+        <w:pStyle w:val="90"/>
+        <w:jc w:val="left"/>
+        <w:rPr>
+          <w:rFonts w:hint="default" w:asciiTheme="minorAscii" w:hAnsiTheme="minorAscii"/>
+          <w:sz w:val="26"/>
+          <w:szCs w:val="26"/>
+        </w:rPr>
+      </w:pPr>
+    </w:p>
+    <w:p>
+      <w:pPr>
+        <w:pStyle w:val="90"/>
         <w:jc w:val="left"/>
         <w:rPr>
           <w:rFonts w:hint="default" w:asciiTheme="minorAscii" w:hAnsiTheme="minorAscii"/>
@@ -4816,18 +4811,18 @@
     </w:p>
     <w:p>
       <w:pPr>
-        <w:pStyle w:val="88"/>
-        <w:jc w:val="left"/>
-        <w:rPr>
-          <w:rFonts w:hint="default" w:asciiTheme="minorAscii" w:hAnsiTheme="minorAscii"/>
-          <w:sz w:val="26"/>
-          <w:szCs w:val="26"/>
-        </w:rPr>
-      </w:pPr>
-    </w:p>
-    <w:p>
-      <w:pPr>
-        <w:pStyle w:val="88"/>
+        <w:pStyle w:val="90"/>
+        <w:jc w:val="left"/>
+        <w:rPr>
+          <w:rFonts w:hint="default" w:asciiTheme="minorAscii" w:hAnsiTheme="minorAscii"/>
+          <w:sz w:val="26"/>
+          <w:szCs w:val="26"/>
+        </w:rPr>
+      </w:pPr>
+    </w:p>
+    <w:p>
+      <w:pPr>
+        <w:pStyle w:val="90"/>
         <w:jc w:val="left"/>
         <w:rPr>
           <w:rFonts w:hint="default" w:ascii="FreeMono" w:hAnsi="FreeMono" w:cs="FreeMono"/>
@@ -4867,7 +4862,7 @@
     </w:p>
     <w:p>
       <w:pPr>
-        <w:pStyle w:val="88"/>
+        <w:pStyle w:val="90"/>
         <w:jc w:val="left"/>
         <w:rPr>
           <w:rFonts w:hint="default" w:ascii="FreeMono" w:hAnsi="FreeMono" w:cs="FreeMono"/>
@@ -4889,19 +4884,19 @@
     </w:p>
     <w:p>
       <w:pPr>
-        <w:pStyle w:val="88"/>
-        <w:jc w:val="left"/>
-        <w:rPr>
-          <w:rFonts w:hint="default" w:asciiTheme="minorAscii" w:hAnsiTheme="minorAscii"/>
-          <w:sz w:val="26"/>
-          <w:szCs w:val="26"/>
-          <w:lang w:val="en-US"/>
-        </w:rPr>
-      </w:pPr>
-    </w:p>
-    <w:p>
-      <w:pPr>
-        <w:pStyle w:val="88"/>
+        <w:pStyle w:val="90"/>
+        <w:jc w:val="left"/>
+        <w:rPr>
+          <w:rFonts w:hint="default" w:asciiTheme="minorAscii" w:hAnsiTheme="minorAscii"/>
+          <w:sz w:val="26"/>
+          <w:szCs w:val="26"/>
+          <w:lang w:val="en-US"/>
+        </w:rPr>
+      </w:pPr>
+    </w:p>
+    <w:p>
+      <w:pPr>
+        <w:pStyle w:val="90"/>
         <w:jc w:val="center"/>
         <w:rPr>
           <w:rFonts w:hint="default" w:asciiTheme="minorAscii" w:hAnsiTheme="minorAscii"/>
@@ -4956,18 +4951,18 @@
     </w:p>
     <w:p>
       <w:pPr>
-        <w:pStyle w:val="88"/>
-        <w:jc w:val="left"/>
-        <w:rPr>
-          <w:rFonts w:hint="default" w:asciiTheme="minorAscii" w:hAnsiTheme="minorAscii"/>
-          <w:sz w:val="26"/>
-          <w:szCs w:val="26"/>
-        </w:rPr>
-      </w:pPr>
-    </w:p>
-    <w:p>
-      <w:pPr>
-        <w:pStyle w:val="88"/>
+        <w:pStyle w:val="90"/>
+        <w:jc w:val="left"/>
+        <w:rPr>
+          <w:rFonts w:hint="default" w:asciiTheme="minorAscii" w:hAnsiTheme="minorAscii"/>
+          <w:sz w:val="26"/>
+          <w:szCs w:val="26"/>
+        </w:rPr>
+      </w:pPr>
+    </w:p>
+    <w:p>
+      <w:pPr>
+        <w:pStyle w:val="90"/>
         <w:jc w:val="left"/>
         <w:rPr>
           <w:rFonts w:hint="default" w:asciiTheme="minorAscii" w:hAnsiTheme="minorAscii"/>
@@ -4986,18 +4981,18 @@
     </w:p>
     <w:p>
       <w:pPr>
-        <w:pStyle w:val="88"/>
-        <w:jc w:val="left"/>
-        <w:rPr>
-          <w:rFonts w:hint="default" w:asciiTheme="minorAscii" w:hAnsiTheme="minorAscii"/>
-          <w:sz w:val="26"/>
-          <w:szCs w:val="26"/>
-        </w:rPr>
-      </w:pPr>
-    </w:p>
-    <w:p>
-      <w:pPr>
-        <w:pStyle w:val="88"/>
+        <w:pStyle w:val="90"/>
+        <w:jc w:val="left"/>
+        <w:rPr>
+          <w:rFonts w:hint="default" w:asciiTheme="minorAscii" w:hAnsiTheme="minorAscii"/>
+          <w:sz w:val="26"/>
+          <w:szCs w:val="26"/>
+        </w:rPr>
+      </w:pPr>
+    </w:p>
+    <w:p>
+      <w:pPr>
+        <w:pStyle w:val="90"/>
         <w:jc w:val="center"/>
         <w:rPr>
           <w:rFonts w:hint="default" w:asciiTheme="minorAscii" w:hAnsiTheme="minorAscii"/>
@@ -5109,7 +5104,7 @@
     </w:p>
     <w:p>
       <w:pPr>
-        <w:pStyle w:val="88"/>
+        <w:pStyle w:val="90"/>
         <w:jc w:val="left"/>
         <w:rPr>
           <w:rFonts w:hint="default" w:asciiTheme="minorAscii" w:hAnsiTheme="minorAscii"/>
@@ -5128,7 +5123,7 @@
     </w:p>
     <w:p>
       <w:pPr>
-        <w:pStyle w:val="88"/>
+        <w:pStyle w:val="90"/>
         <w:jc w:val="left"/>
         <w:rPr>
           <w:rFonts w:hint="default" w:asciiTheme="minorAscii" w:hAnsiTheme="minorAscii"/>
@@ -5147,7 +5142,7 @@
     </w:p>
     <w:p>
       <w:pPr>
-        <w:pStyle w:val="88"/>
+        <w:pStyle w:val="90"/>
         <w:jc w:val="left"/>
         <w:rPr>
           <w:rFonts w:hint="default" w:ascii="FreeMono" w:hAnsi="FreeMono" w:cs="FreeMono"/>
@@ -5196,7 +5191,7 @@
     </w:p>
     <w:p>
       <w:pPr>
-        <w:pStyle w:val="88"/>
+        <w:pStyle w:val="90"/>
         <w:ind w:firstLine="708"/>
         <w:jc w:val="left"/>
         <w:rPr>
@@ -5218,7 +5213,7 @@
     </w:p>
     <w:p>
       <w:pPr>
-        <w:pStyle w:val="88"/>
+        <w:pStyle w:val="90"/>
         <w:ind w:firstLine="708"/>
         <w:jc w:val="left"/>
         <w:rPr>
@@ -5240,7 +5235,7 @@
     </w:p>
     <w:p>
       <w:pPr>
-        <w:pStyle w:val="88"/>
+        <w:pStyle w:val="90"/>
         <w:ind w:firstLine="708"/>
         <w:jc w:val="left"/>
         <w:rPr>
@@ -5262,7 +5257,7 @@
     </w:p>
     <w:p>
       <w:pPr>
-        <w:pStyle w:val="88"/>
+        <w:pStyle w:val="90"/>
         <w:ind w:left="708" w:firstLine="708"/>
         <w:jc w:val="left"/>
         <w:rPr>
@@ -5291,7 +5286,7 @@
     </w:p>
     <w:p>
       <w:pPr>
-        <w:pStyle w:val="88"/>
+        <w:pStyle w:val="90"/>
         <w:jc w:val="left"/>
         <w:rPr>
           <w:rFonts w:hint="default" w:ascii="FreeMono" w:hAnsi="FreeMono" w:cs="FreeMono"/>
@@ -5310,7 +5305,7 @@
     </w:p>
     <w:p>
       <w:pPr>
-        <w:pStyle w:val="88"/>
+        <w:pStyle w:val="90"/>
         <w:ind w:firstLine="708"/>
         <w:jc w:val="left"/>
         <w:rPr>
@@ -5332,7 +5327,7 @@
     </w:p>
     <w:p>
       <w:pPr>
-        <w:pStyle w:val="88"/>
+        <w:pStyle w:val="90"/>
         <w:ind w:left="708" w:firstLine="708"/>
         <w:jc w:val="left"/>
         <w:rPr>
@@ -5401,7 +5396,7 @@
     </w:p>
     <w:p>
       <w:pPr>
-        <w:pStyle w:val="88"/>
+        <w:pStyle w:val="90"/>
         <w:jc w:val="left"/>
         <w:rPr>
           <w:rFonts w:hint="default" w:ascii="FreeMono" w:hAnsi="FreeMono" w:cs="FreeMono"/>
@@ -5450,7 +5445,7 @@
     </w:p>
     <w:p>
       <w:pPr>
-        <w:pStyle w:val="88"/>
+        <w:pStyle w:val="90"/>
         <w:ind w:firstLine="708"/>
         <w:jc w:val="left"/>
         <w:rPr>
@@ -5472,7 +5467,7 @@
     </w:p>
     <w:p>
       <w:pPr>
-        <w:pStyle w:val="88"/>
+        <w:pStyle w:val="90"/>
         <w:ind w:firstLine="708"/>
         <w:jc w:val="left"/>
         <w:rPr>
@@ -5494,7 +5489,7 @@
     </w:p>
     <w:p>
       <w:pPr>
-        <w:pStyle w:val="88"/>
+        <w:pStyle w:val="90"/>
         <w:ind w:firstLine="708"/>
         <w:jc w:val="left"/>
         <w:rPr>
@@ -5516,7 +5511,7 @@
     </w:p>
     <w:p>
       <w:pPr>
-        <w:pStyle w:val="88"/>
+        <w:pStyle w:val="90"/>
         <w:ind w:firstLine="708"/>
         <w:jc w:val="left"/>
         <w:rPr>
@@ -5538,7 +5533,7 @@
     </w:p>
     <w:p>
       <w:pPr>
-        <w:pStyle w:val="88"/>
+        <w:pStyle w:val="90"/>
         <w:ind w:firstLine="708"/>
         <w:jc w:val="left"/>
         <w:rPr>
@@ -5551,7 +5546,7 @@
     </w:p>
     <w:p>
       <w:pPr>
-        <w:pStyle w:val="88"/>
+        <w:pStyle w:val="90"/>
         <w:ind w:left="1039" w:leftChars="354" w:hanging="260" w:hangingChars="100"/>
         <w:jc w:val="left"/>
         <w:rPr>
@@ -5571,7 +5566,7 @@
     </w:p>
     <w:p>
       <w:pPr>
-        <w:pStyle w:val="88"/>
+        <w:pStyle w:val="90"/>
         <w:ind w:left="1039" w:leftChars="354" w:hanging="260" w:hangingChars="100"/>
         <w:jc w:val="left"/>
         <w:rPr>
@@ -5592,7 +5587,7 @@
     </w:p>
     <w:p>
       <w:pPr>
-        <w:pStyle w:val="88"/>
+        <w:pStyle w:val="90"/>
         <w:ind w:firstLine="708"/>
         <w:jc w:val="left"/>
         <w:rPr>
@@ -5638,7 +5633,7 @@
     </w:p>
     <w:p>
       <w:pPr>
-        <w:pStyle w:val="88"/>
+        <w:pStyle w:val="90"/>
         <w:ind w:left="708" w:firstLine="708"/>
         <w:jc w:val="left"/>
         <w:rPr>
@@ -5658,7 +5653,7 @@
     </w:p>
     <w:p>
       <w:pPr>
-        <w:pStyle w:val="88"/>
+        <w:pStyle w:val="90"/>
         <w:ind w:firstLine="708"/>
         <w:jc w:val="left"/>
         <w:rPr>
@@ -5688,7 +5683,7 @@
     </w:p>
     <w:p>
       <w:pPr>
-        <w:pStyle w:val="88"/>
+        <w:pStyle w:val="90"/>
         <w:ind w:firstLine="708"/>
         <w:jc w:val="left"/>
         <w:rPr>
@@ -5717,18 +5712,13 @@
       <w:pPr>
         <w:pStyle w:val="3"/>
         <w:bidi w:val="0"/>
-        <w:jc w:val="left"/>
-        <w:rPr>
-          <w:rFonts w:hint="default" w:asciiTheme="minorAscii" w:hAnsiTheme="minorAscii"/>
-          <w:sz w:val="26"/>
-          <w:szCs w:val="26"/>
-        </w:rPr>
-      </w:pPr>
-      <w:r>
-        <w:rPr>
-          <w:rFonts w:hint="default" w:asciiTheme="minorAscii" w:hAnsiTheme="minorAscii"/>
-          <w:sz w:val="26"/>
-          <w:szCs w:val="26"/>
+        <w:rPr>
+          <w:rFonts w:hint="default"/>
+        </w:rPr>
+      </w:pPr>
+      <w:r>
+        <w:rPr>
+          <w:rFonts w:hint="default"/>
         </w:rPr>
         <w:t>2. Arrays Bidimensionales (Matrices)</w:t>
       </w:r>
@@ -5774,7 +5764,7 @@
     </w:p>
     <w:p>
       <w:pPr>
-        <w:pStyle w:val="88"/>
+        <w:pStyle w:val="90"/>
         <w:jc w:val="left"/>
         <w:rPr>
           <w:rFonts w:hint="default" w:asciiTheme="minorAscii" w:hAnsiTheme="minorAscii"/>
@@ -5805,7 +5795,7 @@
     </w:p>
     <w:p>
       <w:pPr>
-        <w:pStyle w:val="88"/>
+        <w:pStyle w:val="90"/>
         <w:jc w:val="left"/>
         <w:rPr>
           <w:rFonts w:hint="default" w:asciiTheme="minorAscii" w:hAnsiTheme="minorAscii"/>
@@ -5826,7 +5816,7 @@
     </w:p>
     <w:p>
       <w:pPr>
-        <w:pStyle w:val="88"/>
+        <w:pStyle w:val="90"/>
         <w:jc w:val="center"/>
         <w:rPr>
           <w:rFonts w:hint="default" w:asciiTheme="minorAscii" w:hAnsiTheme="minorAscii"/>
@@ -5882,7 +5872,7 @@
     </w:p>
     <w:p>
       <w:pPr>
-        <w:pStyle w:val="88"/>
+        <w:pStyle w:val="90"/>
         <w:jc w:val="left"/>
         <w:rPr>
           <w:rFonts w:hint="default" w:asciiTheme="minorAscii" w:hAnsiTheme="minorAscii"/>
@@ -5894,7 +5884,7 @@
     </w:p>
     <w:p>
       <w:pPr>
-        <w:pStyle w:val="88"/>
+        <w:pStyle w:val="90"/>
         <w:jc w:val="left"/>
         <w:rPr>
           <w:rFonts w:hint="default" w:asciiTheme="minorAscii" w:hAnsiTheme="minorAscii"/>
@@ -5925,7 +5915,7 @@
     </w:p>
     <w:p>
       <w:pPr>
-        <w:pStyle w:val="88"/>
+        <w:pStyle w:val="90"/>
         <w:jc w:val="left"/>
         <w:rPr>
           <w:rFonts w:hint="default" w:asciiTheme="minorAscii" w:hAnsiTheme="minorAscii"/>
@@ -5937,7 +5927,7 @@
     </w:p>
     <w:p>
       <w:pPr>
-        <w:pStyle w:val="88"/>
+        <w:pStyle w:val="90"/>
         <w:jc w:val="left"/>
         <w:rPr>
           <w:rFonts w:hint="default" w:asciiTheme="minorAscii" w:hAnsiTheme="minorAscii"/>
@@ -5977,7 +5967,7 @@
     </w:p>
     <w:p>
       <w:pPr>
-        <w:pStyle w:val="88"/>
+        <w:pStyle w:val="90"/>
         <w:jc w:val="center"/>
         <w:rPr>
           <w:rFonts w:hint="default" w:asciiTheme="minorAscii" w:hAnsiTheme="minorAscii"/>
@@ -6171,7 +6161,7 @@
     </w:p>
     <w:p>
       <w:pPr>
-        <w:pStyle w:val="88"/>
+        <w:pStyle w:val="90"/>
         <w:jc w:val="left"/>
         <w:rPr>
           <w:rFonts w:hint="default" w:asciiTheme="minorAscii" w:hAnsiTheme="minorAscii"/>
@@ -6210,7 +6200,7 @@
     </w:p>
     <w:p>
       <w:pPr>
-        <w:pStyle w:val="88"/>
+        <w:pStyle w:val="90"/>
         <w:jc w:val="left"/>
         <w:rPr>
           <w:rFonts w:hint="default" w:asciiTheme="minorAscii" w:hAnsiTheme="minorAscii"/>
@@ -9670,19 +9660,14 @@
           <w:numId w:val="2"/>
         </w:numPr>
         <w:bidi w:val="0"/>
-        <w:jc w:val="left"/>
-        <w:rPr>
-          <w:rFonts w:hint="default" w:asciiTheme="minorAscii" w:hAnsiTheme="minorAscii"/>
-          <w:sz w:val="26"/>
-          <w:szCs w:val="26"/>
+        <w:rPr>
+          <w:rFonts w:hint="default"/>
           <w:highlight w:val="yellow"/>
         </w:rPr>
       </w:pPr>
       <w:r>
         <w:rPr>
-          <w:rFonts w:hint="default" w:asciiTheme="minorAscii" w:hAnsiTheme="minorAscii"/>
-          <w:sz w:val="26"/>
-          <w:szCs w:val="26"/>
+          <w:rFonts w:hint="default"/>
           <w:highlight w:val="yellow"/>
         </w:rPr>
         <w:t xml:space="preserve">ArrayList </w:t>
@@ -15367,24 +15352,14 @@
     <w:p>
       <w:pPr>
         <w:pStyle w:val="2"/>
-        <w:tabs>
-          <w:tab w:val="left" w:pos="3831"/>
-        </w:tabs>
-        <w:jc w:val="left"/>
-        <w:rPr>
-          <w:rStyle w:val="24"/>
-          <w:rFonts w:hint="default" w:asciiTheme="minorAscii" w:hAnsiTheme="minorAscii"/>
-          <w:b/>
-          <w:bCs w:val="0"/>
-          <w:sz w:val="26"/>
-          <w:szCs w:val="26"/>
-        </w:rPr>
-      </w:pPr>
-      <w:r>
-        <w:rPr>
-          <w:rFonts w:hint="default" w:asciiTheme="minorAscii" w:hAnsiTheme="minorAscii"/>
-          <w:sz w:val="26"/>
-          <w:szCs w:val="26"/>
+        <w:bidi w:val="0"/>
+        <w:rPr>
+          <w:rFonts w:hint="default"/>
+        </w:rPr>
+      </w:pPr>
+      <w:r>
+        <w:rPr>
+          <w:rFonts w:hint="default"/>
         </w:rPr>
         <w:t>UT5 Algoritmos de Ordenación de Arrays</w:t>
       </w:r>
@@ -15400,7 +15375,7 @@
       </w:pPr>
       <w:r>
         <w:rPr>
-          <w:rStyle w:val="24"/>
+          <w:rStyle w:val="26"/>
           <w:rFonts w:hint="default" w:cs="Times New Roman" w:asciiTheme="minorAscii" w:hAnsiTheme="minorAscii"/>
           <w:sz w:val="26"/>
           <w:szCs w:val="26"/>
@@ -15409,7 +15384,7 @@
       </w:r>
       <w:r>
         <w:rPr>
-          <w:rStyle w:val="24"/>
+          <w:rStyle w:val="26"/>
           <w:rFonts w:hint="default" w:cs="Times New Roman" w:asciiTheme="minorAscii" w:hAnsiTheme="minorAscii"/>
           <w:sz w:val="26"/>
           <w:szCs w:val="26"/>
@@ -15436,7 +15411,7 @@
       </w:pPr>
       <w:r>
         <w:rPr>
-          <w:rStyle w:val="24"/>
+          <w:rStyle w:val="26"/>
           <w:rFonts w:hint="default" w:cs="Times New Roman" w:asciiTheme="minorAscii" w:hAnsiTheme="minorAscii"/>
           <w:sz w:val="26"/>
           <w:szCs w:val="26"/>
@@ -15453,7 +15428,7 @@
       </w:r>
       <w:r>
         <w:rPr>
-          <w:rStyle w:val="24"/>
+          <w:rStyle w:val="26"/>
           <w:rFonts w:hint="default" w:cs="Times New Roman" w:asciiTheme="minorAscii" w:hAnsiTheme="minorAscii"/>
           <w:sz w:val="26"/>
           <w:szCs w:val="26"/>
@@ -15462,7 +15437,7 @@
       </w:r>
       <w:r>
         <w:rPr>
-          <w:rStyle w:val="24"/>
+          <w:rStyle w:val="26"/>
           <w:rFonts w:hint="default" w:cs="Times New Roman" w:asciiTheme="minorAscii" w:hAnsiTheme="minorAscii"/>
           <w:sz w:val="26"/>
           <w:szCs w:val="26"/>
@@ -15472,7 +15447,7 @@
       </w:r>
       <w:r>
         <w:rPr>
-          <w:rStyle w:val="24"/>
+          <w:rStyle w:val="26"/>
           <w:rFonts w:hint="default" w:cs="Times New Roman" w:asciiTheme="minorAscii" w:hAnsiTheme="minorAscii"/>
           <w:sz w:val="26"/>
           <w:szCs w:val="26"/>
@@ -15499,7 +15474,7 @@
       </w:pPr>
       <w:r>
         <w:rPr>
-          <w:rStyle w:val="24"/>
+          <w:rStyle w:val="26"/>
           <w:rFonts w:hint="default" w:cs="Times New Roman" w:asciiTheme="minorAscii" w:hAnsiTheme="minorAscii"/>
           <w:sz w:val="26"/>
           <w:szCs w:val="26"/>
@@ -15516,7 +15491,7 @@
       </w:r>
       <w:r>
         <w:rPr>
-          <w:rStyle w:val="24"/>
+          <w:rStyle w:val="26"/>
           <w:rFonts w:hint="default" w:cs="Times New Roman" w:asciiTheme="minorAscii" w:hAnsiTheme="minorAscii"/>
           <w:sz w:val="26"/>
           <w:szCs w:val="26"/>
@@ -15648,7 +15623,7 @@
       </w:r>
       <w:r>
         <w:rPr>
-          <w:rStyle w:val="24"/>
+          <w:rStyle w:val="26"/>
           <w:rFonts w:hint="default" w:cs="Times New Roman" w:asciiTheme="minorAscii" w:hAnsiTheme="minorAscii"/>
           <w:sz w:val="26"/>
           <w:szCs w:val="26"/>
@@ -15667,7 +15642,7 @@
       </w:r>
       <w:r>
         <w:rPr>
-          <w:rStyle w:val="24"/>
+          <w:rStyle w:val="26"/>
           <w:rFonts w:hint="default" w:cs="Times New Roman" w:asciiTheme="minorAscii" w:hAnsiTheme="minorAscii"/>
           <w:sz w:val="26"/>
           <w:szCs w:val="26"/>
@@ -15720,7 +15695,7 @@
       </w:r>
       <w:r>
         <w:rPr>
-          <w:rStyle w:val="21"/>
+          <w:rStyle w:val="23"/>
           <w:rFonts w:hint="default" w:cs="Times New Roman" w:asciiTheme="minorAscii" w:hAnsiTheme="minorAscii"/>
           <w:sz w:val="22"/>
           <w:szCs w:val="22"/>
@@ -15729,7 +15704,7 @@
       </w:r>
       <w:r>
         <w:rPr>
-          <w:rStyle w:val="21"/>
+          <w:rStyle w:val="23"/>
           <w:rFonts w:hint="default" w:cs="Times New Roman" w:asciiTheme="minorAscii" w:hAnsiTheme="minorAscii"/>
           <w:sz w:val="22"/>
           <w:szCs w:val="22"/>
@@ -15760,7 +15735,7 @@
         <w:ind w:firstLine="708" w:firstLineChars="0"/>
         <w:jc w:val="left"/>
         <w:rPr>
-          <w:rStyle w:val="24"/>
+          <w:rStyle w:val="26"/>
           <w:rFonts w:hint="default" w:ascii="FreeMono" w:hAnsi="FreeMono" w:cs="FreeMono"/>
           <w:b/>
           <w:bCs/>
@@ -15770,7 +15745,7 @@
       </w:pPr>
       <w:r>
         <w:rPr>
-          <w:rStyle w:val="24"/>
+          <w:rStyle w:val="26"/>
           <w:rFonts w:hint="default" w:ascii="FreeMono" w:hAnsi="FreeMono" w:cs="FreeMono"/>
           <w:b/>
           <w:bCs/>
@@ -16313,7 +16288,7 @@
         <w:ind w:left="708" w:firstLine="0"/>
         <w:jc w:val="left"/>
         <w:rPr>
-          <w:rStyle w:val="24"/>
+          <w:rStyle w:val="26"/>
           <w:rFonts w:hint="default" w:ascii="FreeMono" w:hAnsi="FreeMono" w:cs="FreeMono"/>
           <w:b w:val="0"/>
           <w:bCs w:val="0"/>
@@ -16333,15 +16308,15 @@
     <w:p>
       <w:pPr>
         <w:rPr>
-          <w:rStyle w:val="24"/>
-          <w:rFonts w:hint="default" w:cs="Times New Roman" w:asciiTheme="minorAscii" w:hAnsiTheme="minorAscii"/>
-          <w:sz w:val="26"/>
-          <w:szCs w:val="26"/>
-        </w:rPr>
-      </w:pPr>
-      <w:r>
-        <w:rPr>
-          <w:rStyle w:val="24"/>
+          <w:rStyle w:val="26"/>
+          <w:rFonts w:hint="default" w:cs="Times New Roman" w:asciiTheme="minorAscii" w:hAnsiTheme="minorAscii"/>
+          <w:sz w:val="26"/>
+          <w:szCs w:val="26"/>
+        </w:rPr>
+      </w:pPr>
+      <w:r>
+        <w:rPr>
+          <w:rStyle w:val="26"/>
           <w:rFonts w:hint="default" w:cs="Times New Roman" w:asciiTheme="minorAscii" w:hAnsiTheme="minorAscii"/>
           <w:sz w:val="26"/>
           <w:szCs w:val="26"/>
@@ -16353,15 +16328,15 @@
       <w:pPr>
         <w:jc w:val="left"/>
         <w:rPr>
-          <w:rStyle w:val="24"/>
-          <w:rFonts w:hint="default" w:cs="Times New Roman" w:asciiTheme="minorAscii" w:hAnsiTheme="minorAscii"/>
-          <w:sz w:val="26"/>
-          <w:szCs w:val="26"/>
-        </w:rPr>
-      </w:pPr>
-      <w:r>
-        <w:rPr>
-          <w:rStyle w:val="24"/>
+          <w:rStyle w:val="26"/>
+          <w:rFonts w:hint="default" w:cs="Times New Roman" w:asciiTheme="minorAscii" w:hAnsiTheme="minorAscii"/>
+          <w:sz w:val="26"/>
+          <w:szCs w:val="26"/>
+        </w:rPr>
+      </w:pPr>
+      <w:r>
+        <w:rPr>
+          <w:rStyle w:val="26"/>
           <w:rFonts w:hint="default" w:cs="Times New Roman" w:asciiTheme="minorAscii" w:hAnsiTheme="minorAscii"/>
           <w:sz w:val="26"/>
           <w:szCs w:val="26"/>
@@ -16540,21 +16515,14 @@
     <w:p>
       <w:pPr>
         <w:pStyle w:val="2"/>
-        <w:tabs>
-          <w:tab w:val="left" w:pos="3831"/>
-        </w:tabs>
-        <w:jc w:val="left"/>
-        <w:rPr>
-          <w:rFonts w:hint="default" w:asciiTheme="minorAscii" w:hAnsiTheme="minorAscii"/>
-          <w:sz w:val="26"/>
-          <w:szCs w:val="26"/>
-        </w:rPr>
-      </w:pPr>
-      <w:r>
-        <w:rPr>
-          <w:rFonts w:hint="default" w:asciiTheme="minorAscii" w:hAnsiTheme="minorAscii"/>
-          <w:sz w:val="26"/>
-          <w:szCs w:val="26"/>
+        <w:bidi w:val="0"/>
+        <w:rPr>
+          <w:rFonts w:hint="default"/>
+        </w:rPr>
+      </w:pPr>
+      <w:r>
+        <w:rPr>
+          <w:rFonts w:hint="default"/>
         </w:rPr>
         <w:t>UT5 Ejercicios Arrays</w:t>
       </w:r>
@@ -18005,7 +17973,7 @@
     </w:p>
     <w:p>
       <w:pPr>
-        <w:pStyle w:val="88"/>
+        <w:pStyle w:val="90"/>
         <w:jc w:val="left"/>
         <w:rPr>
           <w:rFonts w:hint="default" w:asciiTheme="minorAscii" w:hAnsiTheme="minorAscii"/>
@@ -18036,7 +18004,7 @@
     </w:p>
     <w:p>
       <w:pPr>
-        <w:pStyle w:val="88"/>
+        <w:pStyle w:val="90"/>
         <w:jc w:val="left"/>
         <w:rPr>
           <w:rFonts w:hint="default" w:asciiTheme="minorAscii" w:hAnsiTheme="minorAscii"/>
@@ -18087,7 +18055,7 @@
     </w:p>
     <w:p>
       <w:pPr>
-        <w:pStyle w:val="88"/>
+        <w:pStyle w:val="90"/>
         <w:jc w:val="left"/>
         <w:rPr>
           <w:rFonts w:hint="default" w:asciiTheme="minorAscii" w:hAnsiTheme="minorAscii"/>
@@ -18128,7 +18096,7 @@
     </w:p>
     <w:p>
       <w:pPr>
-        <w:pStyle w:val="88"/>
+        <w:pStyle w:val="90"/>
         <w:jc w:val="left"/>
         <w:rPr>
           <w:rFonts w:hint="default" w:asciiTheme="minorAscii" w:hAnsiTheme="minorAscii"/>
@@ -18149,7 +18117,7 @@
     </w:p>
     <w:p>
       <w:pPr>
-        <w:pStyle w:val="88"/>
+        <w:pStyle w:val="90"/>
         <w:jc w:val="left"/>
         <w:rPr>
           <w:rFonts w:hint="default" w:asciiTheme="minorAscii" w:hAnsiTheme="minorAscii"/>
@@ -18162,7 +18130,7 @@
     </w:p>
     <w:p>
       <w:pPr>
-        <w:pStyle w:val="88"/>
+        <w:pStyle w:val="90"/>
         <w:jc w:val="left"/>
         <w:rPr>
           <w:rFonts w:hint="default" w:asciiTheme="minorAscii" w:hAnsiTheme="minorAscii"/>
@@ -18224,7 +18192,7 @@
     </w:p>
     <w:p>
       <w:pPr>
-        <w:pStyle w:val="88"/>
+        <w:pStyle w:val="90"/>
         <w:jc w:val="left"/>
         <w:rPr>
           <w:rFonts w:hint="default" w:asciiTheme="minorAscii" w:hAnsiTheme="minorAscii"/>
@@ -18265,7 +18233,7 @@
     </w:p>
     <w:p>
       <w:pPr>
-        <w:pStyle w:val="88"/>
+        <w:pStyle w:val="90"/>
         <w:jc w:val="left"/>
         <w:rPr>
           <w:rFonts w:hint="default" w:asciiTheme="minorAscii" w:hAnsiTheme="minorAscii"/>
@@ -18277,7 +18245,7 @@
     </w:p>
     <w:p>
       <w:pPr>
-        <w:pStyle w:val="88"/>
+        <w:pStyle w:val="90"/>
         <w:jc w:val="left"/>
         <w:rPr>
           <w:rFonts w:hint="default" w:asciiTheme="minorAscii" w:hAnsiTheme="minorAscii"/>
@@ -18298,7 +18266,7 @@
     </w:p>
     <w:p>
       <w:pPr>
-        <w:pStyle w:val="88"/>
+        <w:pStyle w:val="90"/>
         <w:jc w:val="left"/>
         <w:rPr>
           <w:rFonts w:hint="default" w:asciiTheme="minorAscii" w:hAnsiTheme="minorAscii"/>
@@ -18310,7 +18278,7 @@
     </w:p>
     <w:p>
       <w:pPr>
-        <w:pStyle w:val="88"/>
+        <w:pStyle w:val="90"/>
         <w:jc w:val="left"/>
         <w:rPr>
           <w:rFonts w:hint="default" w:asciiTheme="minorAscii" w:hAnsiTheme="minorAscii"/>
@@ -18331,7 +18299,7 @@
     </w:p>
     <w:p>
       <w:pPr>
-        <w:pStyle w:val="88"/>
+        <w:pStyle w:val="90"/>
         <w:jc w:val="left"/>
         <w:rPr>
           <w:rFonts w:hint="default" w:asciiTheme="minorAscii" w:hAnsiTheme="minorAscii"/>
@@ -18343,7 +18311,7 @@
     </w:p>
     <w:p>
       <w:pPr>
-        <w:pStyle w:val="88"/>
+        <w:pStyle w:val="90"/>
         <w:jc w:val="left"/>
         <w:rPr>
           <w:rFonts w:hint="default" w:asciiTheme="minorAscii" w:hAnsiTheme="minorAscii"/>
@@ -18364,7 +18332,7 @@
     </w:p>
     <w:p>
       <w:pPr>
-        <w:pStyle w:val="88"/>
+        <w:pStyle w:val="90"/>
         <w:jc w:val="left"/>
         <w:rPr>
           <w:rFonts w:hint="default" w:asciiTheme="minorAscii" w:hAnsiTheme="minorAscii"/>
@@ -18376,7 +18344,7 @@
     </w:p>
     <w:p>
       <w:pPr>
-        <w:pStyle w:val="88"/>
+        <w:pStyle w:val="90"/>
         <w:spacing w:before="0" w:after="35"/>
         <w:ind w:firstLine="708"/>
         <w:jc w:val="left"/>
@@ -18399,7 +18367,7 @@
     </w:p>
     <w:p>
       <w:pPr>
-        <w:pStyle w:val="88"/>
+        <w:pStyle w:val="90"/>
         <w:spacing w:before="0" w:after="35"/>
         <w:ind w:firstLine="708"/>
         <w:jc w:val="left"/>
@@ -18422,7 +18390,7 @@
     </w:p>
     <w:p>
       <w:pPr>
-        <w:pStyle w:val="88"/>
+        <w:pStyle w:val="90"/>
         <w:spacing w:before="0" w:after="35"/>
         <w:ind w:firstLine="708"/>
         <w:jc w:val="left"/>
@@ -18445,7 +18413,7 @@
     </w:p>
     <w:p>
       <w:pPr>
-        <w:pStyle w:val="88"/>
+        <w:pStyle w:val="90"/>
         <w:ind w:firstLine="708"/>
         <w:jc w:val="left"/>
         <w:rPr>
@@ -18467,7 +18435,7 @@
     </w:p>
     <w:p>
       <w:pPr>
-        <w:pStyle w:val="88"/>
+        <w:pStyle w:val="90"/>
         <w:jc w:val="left"/>
         <w:rPr>
           <w:rFonts w:hint="default" w:asciiTheme="minorAscii" w:hAnsiTheme="minorAscii"/>
@@ -18479,7 +18447,7 @@
     </w:p>
     <w:p>
       <w:pPr>
-        <w:pStyle w:val="88"/>
+        <w:pStyle w:val="90"/>
         <w:jc w:val="left"/>
         <w:rPr>
           <w:rFonts w:hint="default" w:asciiTheme="minorAscii" w:hAnsiTheme="minorAscii"/>
@@ -18879,21 +18847,14 @@
     <w:p>
       <w:pPr>
         <w:pStyle w:val="2"/>
-        <w:tabs>
-          <w:tab w:val="left" w:pos="3831"/>
-        </w:tabs>
-        <w:jc w:val="left"/>
-        <w:rPr>
-          <w:rFonts w:hint="default" w:asciiTheme="minorAscii" w:hAnsiTheme="minorAscii"/>
-          <w:sz w:val="26"/>
-          <w:szCs w:val="26"/>
-        </w:rPr>
-      </w:pPr>
-      <w:r>
-        <w:rPr>
-          <w:rFonts w:hint="default" w:asciiTheme="minorAscii" w:hAnsiTheme="minorAscii"/>
-          <w:sz w:val="26"/>
-          <w:szCs w:val="26"/>
+        <w:bidi w:val="0"/>
+        <w:rPr>
+          <w:rFonts w:hint="default"/>
+        </w:rPr>
+      </w:pPr>
+      <w:r>
+        <w:rPr>
+          <w:rFonts w:hint="default"/>
         </w:rPr>
         <w:t xml:space="preserve">UT5 Ejercicios Matrices (Arrays Bidimensionales) </w:t>
       </w:r>
@@ -19503,28 +19464,21 @@
     <w:p>
       <w:pPr>
         <w:pStyle w:val="2"/>
-        <w:tabs>
-          <w:tab w:val="left" w:pos="3831"/>
-        </w:tabs>
-        <w:jc w:val="left"/>
-        <w:rPr>
-          <w:rFonts w:hint="default" w:asciiTheme="minorAscii" w:hAnsiTheme="minorAscii"/>
-          <w:sz w:val="26"/>
-          <w:szCs w:val="26"/>
-        </w:rPr>
-      </w:pPr>
-      <w:r>
-        <w:rPr>
-          <w:rFonts w:hint="default" w:asciiTheme="minorAscii" w:hAnsiTheme="minorAscii"/>
-          <w:sz w:val="26"/>
-          <w:szCs w:val="26"/>
+        <w:bidi w:val="0"/>
+        <w:rPr>
+          <w:rFonts w:hint="default"/>
+        </w:rPr>
+      </w:pPr>
+      <w:r>
+        <w:rPr>
+          <w:rFonts w:hint="default"/>
         </w:rPr>
         <w:t xml:space="preserve">UT5 Ejercicios ArrayList  </w:t>
       </w:r>
     </w:p>
     <w:p>
       <w:pPr>
-        <w:pStyle w:val="88"/>
+        <w:pStyle w:val="90"/>
         <w:jc w:val="left"/>
         <w:rPr>
           <w:rFonts w:hint="default" w:asciiTheme="minorAscii" w:hAnsiTheme="minorAscii"/>
@@ -19578,7 +19532,7 @@
     </w:p>
     <w:p>
       <w:pPr>
-        <w:pStyle w:val="88"/>
+        <w:pStyle w:val="90"/>
         <w:jc w:val="left"/>
         <w:rPr>
           <w:rFonts w:hint="default" w:asciiTheme="minorAscii" w:hAnsiTheme="minorAscii"/>
@@ -19597,7 +19551,7 @@
     </w:p>
     <w:p>
       <w:pPr>
-        <w:pStyle w:val="88"/>
+        <w:pStyle w:val="90"/>
         <w:jc w:val="left"/>
         <w:rPr>
           <w:rFonts w:hint="default" w:asciiTheme="minorAscii" w:hAnsiTheme="minorAscii"/>
@@ -19616,7 +19570,7 @@
     </w:p>
     <w:p>
       <w:pPr>
-        <w:pStyle w:val="88"/>
+        <w:pStyle w:val="90"/>
         <w:jc w:val="center"/>
         <w:rPr>
           <w:rFonts w:hint="default" w:asciiTheme="minorAscii" w:hAnsiTheme="minorAscii"/>
@@ -19671,19 +19625,19 @@
     </w:p>
     <w:p>
       <w:pPr>
-        <w:pStyle w:val="88"/>
+        <w:pStyle w:val="90"/>
         <w:ind w:firstLine="708"/>
         <w:jc w:val="left"/>
         <w:rPr>
-          <w:rStyle w:val="63"/>
-          <w:rFonts w:hint="default" w:asciiTheme="minorAscii" w:hAnsiTheme="minorAscii"/>
-          <w:sz w:val="26"/>
-          <w:szCs w:val="26"/>
-        </w:rPr>
-      </w:pPr>
-      <w:r>
-        <w:rPr>
-          <w:rStyle w:val="63"/>
+          <w:rStyle w:val="65"/>
+          <w:rFonts w:hint="default" w:asciiTheme="minorAscii" w:hAnsiTheme="minorAscii"/>
+          <w:sz w:val="26"/>
+          <w:szCs w:val="26"/>
+        </w:rPr>
+      </w:pPr>
+      <w:r>
+        <w:rPr>
+          <w:rStyle w:val="65"/>
           <w:rFonts w:hint="default" w:asciiTheme="minorAscii" w:hAnsiTheme="minorAscii"/>
           <w:sz w:val="26"/>
           <w:szCs w:val="26"/>
@@ -19693,19 +19647,19 @@
     </w:p>
     <w:p>
       <w:pPr>
-        <w:pStyle w:val="88"/>
+        <w:pStyle w:val="90"/>
         <w:ind w:firstLine="708"/>
         <w:jc w:val="left"/>
         <w:rPr>
-          <w:rStyle w:val="63"/>
-          <w:rFonts w:hint="default" w:asciiTheme="minorAscii" w:hAnsiTheme="minorAscii"/>
-          <w:sz w:val="26"/>
-          <w:szCs w:val="26"/>
-        </w:rPr>
-      </w:pPr>
-      <w:r>
-        <w:rPr>
-          <w:rStyle w:val="63"/>
+          <w:rStyle w:val="65"/>
+          <w:rFonts w:hint="default" w:asciiTheme="minorAscii" w:hAnsiTheme="minorAscii"/>
+          <w:sz w:val="26"/>
+          <w:szCs w:val="26"/>
+        </w:rPr>
+      </w:pPr>
+      <w:r>
+        <w:rPr>
+          <w:rStyle w:val="65"/>
           <w:rFonts w:hint="default" w:asciiTheme="minorAscii" w:hAnsiTheme="minorAscii"/>
           <w:sz w:val="26"/>
           <w:szCs w:val="26"/>
@@ -19715,19 +19669,19 @@
     </w:p>
     <w:p>
       <w:pPr>
-        <w:pStyle w:val="88"/>
+        <w:pStyle w:val="90"/>
         <w:ind w:firstLine="708"/>
         <w:jc w:val="left"/>
         <w:rPr>
-          <w:rStyle w:val="63"/>
-          <w:rFonts w:hint="default" w:asciiTheme="minorAscii" w:hAnsiTheme="minorAscii"/>
-          <w:sz w:val="26"/>
-          <w:szCs w:val="26"/>
-        </w:rPr>
-      </w:pPr>
-      <w:r>
-        <w:rPr>
-          <w:rStyle w:val="63"/>
+          <w:rStyle w:val="65"/>
+          <w:rFonts w:hint="default" w:asciiTheme="minorAscii" w:hAnsiTheme="minorAscii"/>
+          <w:sz w:val="26"/>
+          <w:szCs w:val="26"/>
+        </w:rPr>
+      </w:pPr>
+      <w:r>
+        <w:rPr>
+          <w:rStyle w:val="65"/>
           <w:rFonts w:hint="default" w:asciiTheme="minorAscii" w:hAnsiTheme="minorAscii"/>
           <w:sz w:val="26"/>
           <w:szCs w:val="26"/>
@@ -19737,18 +19691,18 @@
     </w:p>
     <w:p>
       <w:pPr>
-        <w:pStyle w:val="88"/>
-        <w:jc w:val="left"/>
-        <w:rPr>
-          <w:rFonts w:hint="default" w:asciiTheme="minorAscii" w:hAnsiTheme="minorAscii"/>
-          <w:sz w:val="26"/>
-          <w:szCs w:val="26"/>
-        </w:rPr>
-      </w:pPr>
-    </w:p>
-    <w:p>
-      <w:pPr>
-        <w:pStyle w:val="88"/>
+        <w:pStyle w:val="90"/>
+        <w:jc w:val="left"/>
+        <w:rPr>
+          <w:rFonts w:hint="default" w:asciiTheme="minorAscii" w:hAnsiTheme="minorAscii"/>
+          <w:sz w:val="26"/>
+          <w:szCs w:val="26"/>
+        </w:rPr>
+      </w:pPr>
+    </w:p>
+    <w:p>
+      <w:pPr>
+        <w:pStyle w:val="90"/>
         <w:jc w:val="left"/>
         <w:rPr>
           <w:rFonts w:hint="default" w:asciiTheme="minorAscii" w:hAnsiTheme="minorAscii"/>
@@ -19767,18 +19721,18 @@
     </w:p>
     <w:p>
       <w:pPr>
-        <w:pStyle w:val="88"/>
-        <w:jc w:val="left"/>
-        <w:rPr>
-          <w:rFonts w:hint="default" w:asciiTheme="minorAscii" w:hAnsiTheme="minorAscii"/>
-          <w:sz w:val="26"/>
-          <w:szCs w:val="26"/>
-        </w:rPr>
-      </w:pPr>
-    </w:p>
-    <w:p>
-      <w:pPr>
-        <w:pStyle w:val="88"/>
+        <w:pStyle w:val="90"/>
+        <w:jc w:val="left"/>
+        <w:rPr>
+          <w:rFonts w:hint="default" w:asciiTheme="minorAscii" w:hAnsiTheme="minorAscii"/>
+          <w:sz w:val="26"/>
+          <w:szCs w:val="26"/>
+        </w:rPr>
+      </w:pPr>
+    </w:p>
+    <w:p>
+      <w:pPr>
+        <w:pStyle w:val="90"/>
         <w:numPr>
           <w:ilvl w:val="0"/>
           <w:numId w:val="5"/>
@@ -19801,7 +19755,7 @@
     </w:p>
     <w:p>
       <w:pPr>
-        <w:pStyle w:val="88"/>
+        <w:pStyle w:val="90"/>
         <w:numPr>
           <w:ilvl w:val="0"/>
           <w:numId w:val="5"/>
@@ -19824,7 +19778,7 @@
     </w:p>
     <w:p>
       <w:pPr>
-        <w:pStyle w:val="88"/>
+        <w:pStyle w:val="90"/>
         <w:numPr>
           <w:ilvl w:val="0"/>
           <w:numId w:val="5"/>
@@ -19847,7 +19801,7 @@
     </w:p>
     <w:p>
       <w:pPr>
-        <w:pStyle w:val="88"/>
+        <w:pStyle w:val="90"/>
         <w:numPr>
           <w:ilvl w:val="0"/>
           <w:numId w:val="5"/>
@@ -19870,7 +19824,7 @@
     </w:p>
     <w:p>
       <w:pPr>
-        <w:pStyle w:val="88"/>
+        <w:pStyle w:val="90"/>
         <w:numPr>
           <w:ilvl w:val="0"/>
           <w:numId w:val="5"/>
@@ -19893,7 +19847,7 @@
     </w:p>
     <w:p>
       <w:pPr>
-        <w:pStyle w:val="88"/>
+        <w:pStyle w:val="90"/>
         <w:tabs>
           <w:tab w:val="left" w:pos="7313"/>
         </w:tabs>
@@ -19907,7 +19861,7 @@
     </w:p>
     <w:p>
       <w:pPr>
-        <w:pStyle w:val="88"/>
+        <w:pStyle w:val="90"/>
         <w:tabs>
           <w:tab w:val="left" w:pos="7313"/>
         </w:tabs>
@@ -19929,7 +19883,7 @@
     </w:p>
     <w:p>
       <w:pPr>
-        <w:pStyle w:val="88"/>
+        <w:pStyle w:val="90"/>
         <w:jc w:val="left"/>
         <w:rPr>
           <w:rFonts w:hint="default" w:asciiTheme="minorAscii" w:hAnsiTheme="minorAscii"/>
@@ -19957,7 +19911,7 @@
     </w:p>
     <w:p>
       <w:pPr>
-        <w:pStyle w:val="88"/>
+        <w:pStyle w:val="90"/>
         <w:jc w:val="left"/>
         <w:rPr>
           <w:rFonts w:hint="default" w:asciiTheme="minorAscii" w:hAnsiTheme="minorAscii"/>
@@ -19976,18 +19930,18 @@
     </w:p>
     <w:p>
       <w:pPr>
-        <w:pStyle w:val="88"/>
-        <w:jc w:val="left"/>
-        <w:rPr>
-          <w:rFonts w:hint="default" w:asciiTheme="minorAscii" w:hAnsiTheme="minorAscii"/>
-          <w:sz w:val="26"/>
-          <w:szCs w:val="26"/>
-        </w:rPr>
-      </w:pPr>
-    </w:p>
-    <w:p>
-      <w:pPr>
-        <w:pStyle w:val="88"/>
+        <w:pStyle w:val="90"/>
+        <w:jc w:val="left"/>
+        <w:rPr>
+          <w:rFonts w:hint="default" w:asciiTheme="minorAscii" w:hAnsiTheme="minorAscii"/>
+          <w:sz w:val="26"/>
+          <w:szCs w:val="26"/>
+        </w:rPr>
+      </w:pPr>
+    </w:p>
+    <w:p>
+      <w:pPr>
+        <w:pStyle w:val="90"/>
         <w:jc w:val="left"/>
         <w:rPr>
           <w:rFonts w:hint="default" w:ascii="FreeMono" w:hAnsi="FreeMono" w:cs="FreeMono"/>
@@ -20008,7 +19962,7 @@
     </w:p>
     <w:p>
       <w:pPr>
-        <w:pStyle w:val="88"/>
+        <w:pStyle w:val="90"/>
         <w:ind w:left="708" w:firstLine="0"/>
         <w:jc w:val="left"/>
         <w:rPr>
@@ -20030,7 +19984,7 @@
     </w:p>
     <w:p>
       <w:pPr>
-        <w:pStyle w:val="88"/>
+        <w:pStyle w:val="90"/>
         <w:ind w:left="708" w:firstLine="0"/>
         <w:jc w:val="left"/>
         <w:rPr>
@@ -20052,7 +20006,7 @@
     </w:p>
     <w:p>
       <w:pPr>
-        <w:pStyle w:val="88"/>
+        <w:pStyle w:val="90"/>
         <w:ind w:left="708" w:firstLine="0"/>
         <w:jc w:val="left"/>
         <w:rPr>
@@ -20074,7 +20028,7 @@
     </w:p>
     <w:p>
       <w:pPr>
-        <w:pStyle w:val="88"/>
+        <w:pStyle w:val="90"/>
         <w:jc w:val="left"/>
         <w:rPr>
           <w:rFonts w:hint="default" w:ascii="FreeMono" w:hAnsi="FreeMono" w:cs="FreeMono"/>
@@ -20093,18 +20047,18 @@
     </w:p>
     <w:p>
       <w:pPr>
-        <w:pStyle w:val="88"/>
-        <w:jc w:val="left"/>
-        <w:rPr>
-          <w:rFonts w:hint="default" w:asciiTheme="minorAscii" w:hAnsiTheme="minorAscii"/>
-          <w:sz w:val="26"/>
-          <w:szCs w:val="26"/>
-        </w:rPr>
-      </w:pPr>
-    </w:p>
-    <w:p>
-      <w:pPr>
-        <w:pStyle w:val="88"/>
+        <w:pStyle w:val="90"/>
+        <w:jc w:val="left"/>
+        <w:rPr>
+          <w:rFonts w:hint="default" w:asciiTheme="minorAscii" w:hAnsiTheme="minorAscii"/>
+          <w:sz w:val="26"/>
+          <w:szCs w:val="26"/>
+        </w:rPr>
+      </w:pPr>
+    </w:p>
+    <w:p>
+      <w:pPr>
+        <w:pStyle w:val="90"/>
         <w:jc w:val="left"/>
         <w:rPr>
           <w:rFonts w:hint="default" w:asciiTheme="minorAscii" w:hAnsiTheme="minorAscii"/>
@@ -20132,18 +20086,18 @@
     </w:p>
     <w:p>
       <w:pPr>
-        <w:pStyle w:val="88"/>
-        <w:jc w:val="left"/>
-        <w:rPr>
-          <w:rFonts w:hint="default" w:asciiTheme="minorAscii" w:hAnsiTheme="minorAscii"/>
-          <w:sz w:val="26"/>
-          <w:szCs w:val="26"/>
-        </w:rPr>
-      </w:pPr>
-    </w:p>
-    <w:p>
-      <w:pPr>
-        <w:pStyle w:val="88"/>
+        <w:pStyle w:val="90"/>
+        <w:jc w:val="left"/>
+        <w:rPr>
+          <w:rFonts w:hint="default" w:asciiTheme="minorAscii" w:hAnsiTheme="minorAscii"/>
+          <w:sz w:val="26"/>
+          <w:szCs w:val="26"/>
+        </w:rPr>
+      </w:pPr>
+    </w:p>
+    <w:p>
+      <w:pPr>
+        <w:pStyle w:val="90"/>
         <w:jc w:val="left"/>
         <w:rPr>
           <w:rFonts w:hint="default" w:asciiTheme="minorAscii" w:hAnsiTheme="minorAscii"/>
@@ -20172,7 +20126,7 @@
     </w:p>
     <w:p>
       <w:pPr>
-        <w:pStyle w:val="88"/>
+        <w:pStyle w:val="90"/>
         <w:jc w:val="left"/>
         <w:rPr>
           <w:rFonts w:hint="default" w:asciiTheme="minorAscii" w:hAnsiTheme="minorAscii"/>
@@ -20201,18 +20155,18 @@
     </w:p>
     <w:p>
       <w:pPr>
-        <w:pStyle w:val="19"/>
-        <w:jc w:val="left"/>
-        <w:rPr>
-          <w:rFonts w:hint="default" w:asciiTheme="minorAscii" w:hAnsiTheme="minorAscii"/>
-          <w:sz w:val="26"/>
-          <w:szCs w:val="26"/>
-        </w:rPr>
-      </w:pPr>
-    </w:p>
-    <w:p>
-      <w:pPr>
-        <w:pStyle w:val="19"/>
+        <w:pStyle w:val="21"/>
+        <w:jc w:val="left"/>
+        <w:rPr>
+          <w:rFonts w:hint="default" w:asciiTheme="minorAscii" w:hAnsiTheme="minorAscii"/>
+          <w:sz w:val="26"/>
+          <w:szCs w:val="26"/>
+        </w:rPr>
+      </w:pPr>
+    </w:p>
+    <w:p>
+      <w:pPr>
+        <w:pStyle w:val="21"/>
         <w:jc w:val="left"/>
         <w:rPr>
           <w:rFonts w:hint="default" w:ascii="FreeMono" w:hAnsi="FreeMono" w:cs="FreeMono"/>
@@ -20233,7 +20187,7 @@
     </w:p>
     <w:p>
       <w:pPr>
-        <w:pStyle w:val="19"/>
+        <w:pStyle w:val="21"/>
         <w:jc w:val="left"/>
         <w:rPr>
           <w:rFonts w:hint="default" w:ascii="FreeMono" w:hAnsi="FreeMono" w:cs="FreeMono"/>
@@ -20254,7 +20208,7 @@
     </w:p>
     <w:p>
       <w:pPr>
-        <w:pStyle w:val="19"/>
+        <w:pStyle w:val="21"/>
         <w:jc w:val="left"/>
         <w:rPr>
           <w:rFonts w:hint="default" w:ascii="FreeMono" w:hAnsi="FreeMono" w:cs="FreeMono"/>
@@ -20282,18 +20236,18 @@
     </w:p>
     <w:p>
       <w:pPr>
-        <w:pStyle w:val="19"/>
-        <w:jc w:val="left"/>
-        <w:rPr>
-          <w:rFonts w:hint="default" w:ascii="FreeMono" w:hAnsi="FreeMono" w:cs="FreeMono"/>
-          <w:sz w:val="24"/>
-          <w:szCs w:val="24"/>
-        </w:rPr>
-      </w:pPr>
-    </w:p>
-    <w:p>
-      <w:pPr>
-        <w:pStyle w:val="19"/>
+        <w:pStyle w:val="21"/>
+        <w:jc w:val="left"/>
+        <w:rPr>
+          <w:rFonts w:hint="default" w:ascii="FreeMono" w:hAnsi="FreeMono" w:cs="FreeMono"/>
+          <w:sz w:val="24"/>
+          <w:szCs w:val="24"/>
+        </w:rPr>
+      </w:pPr>
+    </w:p>
+    <w:p>
+      <w:pPr>
+        <w:pStyle w:val="21"/>
         <w:jc w:val="left"/>
         <w:rPr>
           <w:rFonts w:hint="default" w:ascii="FreeMono" w:hAnsi="FreeMono" w:cs="FreeMono"/>
@@ -20312,7 +20266,7 @@
     </w:p>
     <w:p>
       <w:pPr>
-        <w:pStyle w:val="19"/>
+        <w:pStyle w:val="21"/>
         <w:jc w:val="left"/>
         <w:rPr>
           <w:rFonts w:hint="default" w:ascii="FreeMono" w:hAnsi="FreeMono" w:cs="FreeMono"/>
@@ -20331,7 +20285,7 @@
     </w:p>
     <w:p>
       <w:pPr>
-        <w:pStyle w:val="19"/>
+        <w:pStyle w:val="21"/>
         <w:jc w:val="left"/>
         <w:rPr>
           <w:rFonts w:hint="default" w:ascii="FreeMono" w:hAnsi="FreeMono" w:cs="FreeMono"/>
@@ -20350,7 +20304,7 @@
     </w:p>
     <w:p>
       <w:pPr>
-        <w:pStyle w:val="23"/>
+        <w:pStyle w:val="25"/>
         <w:spacing w:before="280" w:after="280"/>
         <w:jc w:val="left"/>
         <w:rPr>
@@ -20374,7 +20328,7 @@
     </w:p>
     <w:p>
       <w:pPr>
-        <w:pStyle w:val="23"/>
+        <w:pStyle w:val="25"/>
         <w:spacing w:before="280" w:after="280"/>
         <w:jc w:val="left"/>
         <w:rPr>
@@ -20398,7 +20352,7 @@
     </w:p>
     <w:p>
       <w:pPr>
-        <w:pStyle w:val="23"/>
+        <w:pStyle w:val="25"/>
         <w:spacing w:before="280" w:after="280"/>
         <w:jc w:val="left"/>
         <w:rPr>
@@ -20422,7 +20376,7 @@
     </w:p>
     <w:p>
       <w:pPr>
-        <w:pStyle w:val="23"/>
+        <w:pStyle w:val="25"/>
         <w:spacing w:before="280" w:after="280"/>
         <w:jc w:val="left"/>
         <w:rPr>
@@ -20446,7 +20400,7 @@
     </w:p>
     <w:p>
       <w:pPr>
-        <w:pStyle w:val="19"/>
+        <w:pStyle w:val="21"/>
         <w:jc w:val="left"/>
         <w:rPr>
           <w:rFonts w:hint="default" w:ascii="FreeMono" w:hAnsi="FreeMono" w:cs="FreeMono"/>
@@ -20465,7 +20419,7 @@
     </w:p>
     <w:p>
       <w:pPr>
-        <w:pStyle w:val="19"/>
+        <w:pStyle w:val="21"/>
         <w:jc w:val="left"/>
         <w:rPr>
           <w:rFonts w:hint="default" w:ascii="FreeMono" w:hAnsi="FreeMono" w:cs="FreeMono"/>
@@ -20484,7 +20438,7 @@
     </w:p>
     <w:p>
       <w:pPr>
-        <w:pStyle w:val="19"/>
+        <w:pStyle w:val="21"/>
         <w:jc w:val="left"/>
         <w:rPr>
           <w:rFonts w:hint="default" w:ascii="FreeMono" w:hAnsi="FreeMono" w:cs="FreeMono"/>
@@ -20503,7 +20457,7 @@
     </w:p>
     <w:p>
       <w:pPr>
-        <w:pStyle w:val="23"/>
+        <w:pStyle w:val="25"/>
         <w:spacing w:before="280" w:after="280"/>
         <w:jc w:val="left"/>
         <w:rPr>
@@ -20531,7 +20485,7 @@
     </w:p>
     <w:p>
       <w:pPr>
-        <w:pStyle w:val="23"/>
+        <w:pStyle w:val="25"/>
         <w:spacing w:before="280" w:after="280"/>
         <w:jc w:val="left"/>
         <w:rPr>
@@ -20555,7 +20509,7 @@
     </w:p>
     <w:p>
       <w:pPr>
-        <w:pStyle w:val="23"/>
+        <w:pStyle w:val="25"/>
         <w:spacing w:before="280" w:after="280"/>
         <w:jc w:val="left"/>
         <w:rPr>
@@ -20601,7 +20555,7 @@
     </w:p>
     <w:p>
       <w:pPr>
-        <w:pStyle w:val="23"/>
+        <w:pStyle w:val="25"/>
         <w:spacing w:before="280" w:after="280"/>
         <w:jc w:val="left"/>
         <w:rPr>
@@ -20690,7 +20644,7 @@
     </w:p>
     <w:p>
       <w:pPr>
-        <w:pStyle w:val="23"/>
+        <w:pStyle w:val="25"/>
         <w:spacing w:before="280" w:after="280"/>
         <w:jc w:val="left"/>
         <w:rPr>
@@ -20714,7 +20668,7 @@
     </w:p>
     <w:p>
       <w:pPr>
-        <w:pStyle w:val="23"/>
+        <w:pStyle w:val="25"/>
         <w:spacing w:before="280" w:after="280"/>
         <w:jc w:val="left"/>
         <w:rPr>
@@ -20742,7 +20696,7 @@
     </w:p>
     <w:p>
       <w:pPr>
-        <w:pStyle w:val="23"/>
+        <w:pStyle w:val="25"/>
         <w:spacing w:before="280" w:after="280"/>
         <w:jc w:val="left"/>
         <w:rPr>
@@ -20818,7 +20772,7 @@
     </w:p>
     <w:p>
       <w:pPr>
-        <w:pStyle w:val="23"/>
+        <w:pStyle w:val="25"/>
         <w:spacing w:before="280" w:after="280"/>
         <w:jc w:val="left"/>
         <w:rPr>
@@ -20842,7 +20796,7 @@
     </w:p>
     <w:p>
       <w:pPr>
-        <w:pStyle w:val="23"/>
+        <w:pStyle w:val="25"/>
         <w:spacing w:before="280" w:after="280"/>
         <w:jc w:val="left"/>
         <w:rPr>
@@ -20866,7 +20820,7 @@
     </w:p>
     <w:p>
       <w:pPr>
-        <w:pStyle w:val="19"/>
+        <w:pStyle w:val="21"/>
         <w:jc w:val="left"/>
         <w:rPr>
           <w:rFonts w:hint="default" w:ascii="FreeMono" w:hAnsi="FreeMono" w:cs="FreeMono"/>
@@ -20887,7 +20841,7 @@
     </w:p>
     <w:p>
       <w:pPr>
-        <w:pStyle w:val="19"/>
+        <w:pStyle w:val="21"/>
         <w:jc w:val="left"/>
         <w:rPr>
           <w:rFonts w:hint="default" w:ascii="FreeMono" w:hAnsi="FreeMono" w:cs="FreeMono"/>
@@ -20908,7 +20862,7 @@
     </w:p>
     <w:p>
       <w:pPr>
-        <w:pStyle w:val="19"/>
+        <w:pStyle w:val="21"/>
         <w:jc w:val="left"/>
         <w:rPr>
           <w:rFonts w:hint="default" w:ascii="FreeMono" w:hAnsi="FreeMono" w:cs="FreeMono"/>
@@ -20929,7 +20883,7 @@
     </w:p>
     <w:p>
       <w:pPr>
-        <w:pStyle w:val="19"/>
+        <w:pStyle w:val="21"/>
         <w:jc w:val="left"/>
         <w:rPr>
           <w:rFonts w:hint="default" w:ascii="FreeMono" w:hAnsi="FreeMono" w:cs="FreeMono"/>
@@ -20950,7 +20904,7 @@
     </w:p>
     <w:p>
       <w:pPr>
-        <w:pStyle w:val="19"/>
+        <w:pStyle w:val="21"/>
         <w:jc w:val="left"/>
         <w:rPr>
           <w:rFonts w:hint="default" w:ascii="FreeMono" w:hAnsi="FreeMono" w:cs="FreeMono"/>
@@ -20971,7 +20925,7 @@
     </w:p>
     <w:p>
       <w:pPr>
-        <w:pStyle w:val="19"/>
+        <w:pStyle w:val="21"/>
         <w:jc w:val="left"/>
         <w:rPr>
           <w:rFonts w:hint="default" w:ascii="FreeMono" w:hAnsi="FreeMono" w:cs="FreeMono"/>
@@ -20992,7 +20946,7 @@
     </w:p>
     <w:p>
       <w:pPr>
-        <w:pStyle w:val="19"/>
+        <w:pStyle w:val="21"/>
         <w:jc w:val="left"/>
         <w:rPr>
           <w:rFonts w:hint="default" w:ascii="FreeMono" w:hAnsi="FreeMono" w:cs="FreeMono"/>
@@ -21013,7 +20967,7 @@
     </w:p>
     <w:p>
       <w:pPr>
-        <w:pStyle w:val="19"/>
+        <w:pStyle w:val="21"/>
         <w:jc w:val="left"/>
         <w:rPr>
           <w:rFonts w:hint="default" w:ascii="FreeMono" w:hAnsi="FreeMono" w:cs="FreeMono"/>
@@ -21034,7 +20988,7 @@
     </w:p>
     <w:p>
       <w:pPr>
-        <w:pStyle w:val="19"/>
+        <w:pStyle w:val="21"/>
         <w:jc w:val="left"/>
         <w:rPr>
           <w:rFonts w:hint="default" w:ascii="FreeMono" w:hAnsi="FreeMono" w:cs="FreeMono"/>
@@ -21055,7 +21009,7 @@
     </w:p>
     <w:p>
       <w:pPr>
-        <w:pStyle w:val="19"/>
+        <w:pStyle w:val="21"/>
         <w:jc w:val="left"/>
         <w:rPr>
           <w:rFonts w:hint="default" w:ascii="FreeMono" w:hAnsi="FreeMono" w:cs="FreeMono"/>
@@ -21076,7 +21030,7 @@
     </w:p>
     <w:p>
       <w:pPr>
-        <w:pStyle w:val="19"/>
+        <w:pStyle w:val="21"/>
         <w:jc w:val="left"/>
         <w:rPr>
           <w:rFonts w:hint="default" w:ascii="FreeMono" w:hAnsi="FreeMono" w:cs="FreeMono"/>
@@ -21104,7 +21058,7 @@
     </w:p>
     <w:p>
       <w:pPr>
-        <w:pStyle w:val="19"/>
+        <w:pStyle w:val="21"/>
         <w:jc w:val="left"/>
         <w:rPr>
           <w:rFonts w:hint="default" w:ascii="FreeMono" w:hAnsi="FreeMono" w:cs="FreeMono"/>
@@ -21123,7 +21077,7 @@
     </w:p>
     <w:p>
       <w:pPr>
-        <w:pStyle w:val="23"/>
+        <w:pStyle w:val="25"/>
         <w:spacing w:before="280" w:after="280"/>
         <w:jc w:val="left"/>
         <w:rPr>
@@ -21147,7 +21101,7 @@
     </w:p>
     <w:p>
       <w:pPr>
-        <w:pStyle w:val="23"/>
+        <w:pStyle w:val="25"/>
         <w:spacing w:before="280" w:after="280"/>
         <w:jc w:val="left"/>
         <w:rPr>
@@ -21175,7 +21129,7 @@
     </w:p>
     <w:p>
       <w:pPr>
-        <w:pStyle w:val="23"/>
+        <w:pStyle w:val="25"/>
         <w:spacing w:before="280" w:after="280"/>
         <w:jc w:val="left"/>
         <w:rPr>
@@ -21199,7 +21153,7 @@
     </w:p>
     <w:p>
       <w:pPr>
-        <w:pStyle w:val="23"/>
+        <w:pStyle w:val="25"/>
         <w:spacing w:before="280" w:after="280"/>
         <w:jc w:val="left"/>
         <w:rPr>
@@ -21223,7 +21177,7 @@
     </w:p>
     <w:p>
       <w:pPr>
-        <w:pStyle w:val="19"/>
+        <w:pStyle w:val="21"/>
         <w:jc w:val="left"/>
         <w:rPr>
           <w:rFonts w:hint="default" w:ascii="FreeMono" w:hAnsi="FreeMono" w:cs="FreeMono"/>
@@ -21242,7 +21196,7 @@
     </w:p>
     <w:p>
       <w:pPr>
-        <w:pStyle w:val="19"/>
+        <w:pStyle w:val="21"/>
         <w:jc w:val="left"/>
         <w:rPr>
           <w:rFonts w:hint="default" w:ascii="FreeMono" w:hAnsi="FreeMono" w:cs="FreeMono"/>
@@ -21261,7 +21215,7 @@
     </w:p>
     <w:p>
       <w:pPr>
-        <w:pStyle w:val="19"/>
+        <w:pStyle w:val="21"/>
         <w:jc w:val="left"/>
         <w:rPr>
           <w:rFonts w:hint="default" w:ascii="FreeMono" w:hAnsi="FreeMono" w:cs="FreeMono"/>
@@ -21280,7 +21234,7 @@
     </w:p>
     <w:p>
       <w:pPr>
-        <w:pStyle w:val="23"/>
+        <w:pStyle w:val="25"/>
         <w:spacing w:before="280" w:after="280"/>
         <w:jc w:val="left"/>
         <w:rPr>
@@ -21304,7 +21258,7 @@
     </w:p>
     <w:p>
       <w:pPr>
-        <w:pStyle w:val="23"/>
+        <w:pStyle w:val="25"/>
         <w:spacing w:before="280" w:after="280"/>
         <w:jc w:val="left"/>
         <w:rPr>
@@ -21328,7 +21282,7 @@
     </w:p>
     <w:p>
       <w:pPr>
-        <w:pStyle w:val="19"/>
+        <w:pStyle w:val="21"/>
         <w:jc w:val="left"/>
         <w:rPr>
           <w:rFonts w:hint="default" w:ascii="FreeMono" w:hAnsi="FreeMono" w:cs="FreeMono"/>
@@ -21347,7 +21301,7 @@
     </w:p>
     <w:p>
       <w:pPr>
-        <w:pStyle w:val="19"/>
+        <w:pStyle w:val="21"/>
         <w:jc w:val="left"/>
         <w:rPr>
           <w:rFonts w:hint="default" w:ascii="FreeMono" w:hAnsi="FreeMono" w:cs="FreeMono"/>
@@ -21366,7 +21320,7 @@
     </w:p>
     <w:p>
       <w:pPr>
-        <w:pStyle w:val="19"/>
+        <w:pStyle w:val="21"/>
         <w:jc w:val="left"/>
         <w:rPr>
           <w:rFonts w:hint="default" w:ascii="FreeMono" w:hAnsi="FreeMono" w:cs="FreeMono"/>
@@ -21385,7 +21339,7 @@
     </w:p>
     <w:p>
       <w:pPr>
-        <w:pStyle w:val="23"/>
+        <w:pStyle w:val="25"/>
         <w:spacing w:before="280" w:after="280"/>
         <w:jc w:val="left"/>
         <w:rPr>
@@ -21407,7 +21361,7 @@
     </w:p>
     <w:p>
       <w:pPr>
-        <w:pStyle w:val="23"/>
+        <w:pStyle w:val="25"/>
         <w:spacing w:before="280" w:after="280"/>
         <w:jc w:val="left"/>
         <w:rPr>
@@ -21431,7 +21385,7 @@
     </w:p>
     <w:p>
       <w:pPr>
-        <w:pStyle w:val="23"/>
+        <w:pStyle w:val="25"/>
         <w:spacing w:before="280" w:after="280"/>
         <w:jc w:val="left"/>
         <w:rPr>
@@ -21455,7 +21409,7 @@
     </w:p>
     <w:p>
       <w:pPr>
-        <w:pStyle w:val="23"/>
+        <w:pStyle w:val="25"/>
         <w:spacing w:before="280" w:after="280"/>
         <w:jc w:val="left"/>
         <w:rPr>
@@ -21479,7 +21433,7 @@
     </w:p>
     <w:p>
       <w:pPr>
-        <w:pStyle w:val="23"/>
+        <w:pStyle w:val="25"/>
         <w:spacing w:before="280" w:after="280"/>
         <w:jc w:val="left"/>
         <w:rPr>
@@ -21503,7 +21457,7 @@
     </w:p>
     <w:p>
       <w:pPr>
-        <w:pStyle w:val="23"/>
+        <w:pStyle w:val="25"/>
         <w:spacing w:before="280" w:after="280"/>
         <w:jc w:val="left"/>
         <w:rPr>
@@ -21527,7 +21481,7 @@
     </w:p>
     <w:p>
       <w:pPr>
-        <w:pStyle w:val="23"/>
+        <w:pStyle w:val="25"/>
         <w:spacing w:before="280" w:after="280"/>
         <w:jc w:val="left"/>
         <w:rPr>
@@ -21551,7 +21505,7 @@
     </w:p>
     <w:p>
       <w:pPr>
-        <w:pStyle w:val="23"/>
+        <w:pStyle w:val="25"/>
         <w:spacing w:before="280" w:after="280"/>
         <w:jc w:val="left"/>
         <w:rPr>
@@ -21575,7 +21529,7 @@
     </w:p>
     <w:p>
       <w:pPr>
-        <w:pStyle w:val="23"/>
+        <w:pStyle w:val="25"/>
         <w:spacing w:before="280" w:after="280"/>
         <w:jc w:val="left"/>
         <w:rPr>
@@ -21599,7 +21553,7 @@
     </w:p>
     <w:p>
       <w:pPr>
-        <w:pStyle w:val="19"/>
+        <w:pStyle w:val="21"/>
         <w:jc w:val="left"/>
         <w:rPr>
           <w:rFonts w:hint="default" w:ascii="FreeMono" w:hAnsi="FreeMono" w:cs="FreeMono"/>
@@ -21618,7 +21572,7 @@
     </w:p>
     <w:p>
       <w:pPr>
-        <w:pStyle w:val="19"/>
+        <w:pStyle w:val="21"/>
         <w:jc w:val="left"/>
         <w:rPr>
           <w:rFonts w:hint="default" w:ascii="FreeMono" w:hAnsi="FreeMono" w:cs="FreeMono"/>
@@ -21637,7 +21591,7 @@
     </w:p>
     <w:p>
       <w:pPr>
-        <w:pStyle w:val="19"/>
+        <w:pStyle w:val="21"/>
         <w:jc w:val="left"/>
         <w:rPr>
           <w:rFonts w:hint="default" w:ascii="FreeMono" w:hAnsi="FreeMono" w:cs="FreeMono"/>
@@ -21656,7 +21610,7 @@
     </w:p>
     <w:p>
       <w:pPr>
-        <w:pStyle w:val="23"/>
+        <w:pStyle w:val="25"/>
         <w:spacing w:before="280" w:after="280"/>
         <w:jc w:val="left"/>
         <w:rPr>
@@ -21680,7 +21634,7 @@
     </w:p>
     <w:p>
       <w:pPr>
-        <w:pStyle w:val="23"/>
+        <w:pStyle w:val="25"/>
         <w:spacing w:before="280" w:after="280"/>
         <w:jc w:val="left"/>
         <w:rPr>
@@ -21708,7 +21662,7 @@
     </w:p>
     <w:p>
       <w:pPr>
-        <w:pStyle w:val="23"/>
+        <w:pStyle w:val="25"/>
         <w:spacing w:before="280" w:after="280"/>
         <w:jc w:val="left"/>
         <w:rPr>
@@ -21732,7 +21686,7 @@
     </w:p>
     <w:p>
       <w:pPr>
-        <w:pStyle w:val="23"/>
+        <w:pStyle w:val="25"/>
         <w:spacing w:before="280" w:after="280"/>
         <w:jc w:val="left"/>
         <w:rPr>
@@ -21756,7 +21710,7 @@
     </w:p>
     <w:p>
       <w:pPr>
-        <w:pStyle w:val="19"/>
+        <w:pStyle w:val="21"/>
         <w:jc w:val="left"/>
         <w:rPr>
           <w:rFonts w:hint="default" w:ascii="FreeMono" w:hAnsi="FreeMono" w:cs="FreeMono"/>
@@ -21775,7 +21729,7 @@
     </w:p>
     <w:p>
       <w:pPr>
-        <w:pStyle w:val="19"/>
+        <w:pStyle w:val="21"/>
         <w:jc w:val="left"/>
         <w:rPr>
           <w:rFonts w:hint="default" w:ascii="FreeMono" w:hAnsi="FreeMono" w:cs="FreeMono"/>
@@ -21794,7 +21748,7 @@
     </w:p>
     <w:p>
       <w:pPr>
-        <w:pStyle w:val="19"/>
+        <w:pStyle w:val="21"/>
         <w:jc w:val="left"/>
         <w:rPr>
           <w:rFonts w:hint="default" w:ascii="FreeMono" w:hAnsi="FreeMono" w:cs="FreeMono"/>
@@ -21813,7 +21767,7 @@
     </w:p>
     <w:p>
       <w:pPr>
-        <w:pStyle w:val="23"/>
+        <w:pStyle w:val="25"/>
         <w:spacing w:before="280" w:after="280"/>
         <w:jc w:val="left"/>
         <w:rPr>
@@ -21837,7 +21791,7 @@
     </w:p>
     <w:p>
       <w:pPr>
-        <w:pStyle w:val="23"/>
+        <w:pStyle w:val="25"/>
         <w:spacing w:before="280" w:after="280"/>
         <w:jc w:val="left"/>
         <w:rPr>
@@ -21862,7 +21816,7 @@
     </w:p>
     <w:p>
       <w:pPr>
-        <w:pStyle w:val="23"/>
+        <w:pStyle w:val="25"/>
         <w:spacing w:before="280" w:after="280"/>
         <w:jc w:val="left"/>
         <w:rPr>
@@ -21907,7 +21861,7 @@
     </w:p>
     <w:p>
       <w:pPr>
-        <w:pStyle w:val="23"/>
+        <w:pStyle w:val="25"/>
         <w:spacing w:before="280" w:after="280"/>
         <w:jc w:val="left"/>
         <w:rPr>
@@ -21935,7 +21889,7 @@
     </w:p>
     <w:p>
       <w:pPr>
-        <w:pStyle w:val="23"/>
+        <w:pStyle w:val="25"/>
         <w:spacing w:before="280" w:after="280"/>
         <w:jc w:val="left"/>
         <w:rPr>
@@ -21959,7 +21913,7 @@
     </w:p>
     <w:p>
       <w:pPr>
-        <w:pStyle w:val="23"/>
+        <w:pStyle w:val="25"/>
         <w:spacing w:before="280" w:after="280"/>
         <w:jc w:val="left"/>
         <w:rPr>
@@ -22005,7 +21959,7 @@
     </w:p>
     <w:p>
       <w:pPr>
-        <w:pStyle w:val="23"/>
+        <w:pStyle w:val="25"/>
         <w:spacing w:before="280" w:after="280"/>
         <w:jc w:val="left"/>
         <w:rPr>
@@ -22033,7 +21987,7 @@
     </w:p>
     <w:p>
       <w:pPr>
-        <w:pStyle w:val="23"/>
+        <w:pStyle w:val="25"/>
         <w:spacing w:before="280" w:after="280"/>
         <w:jc w:val="left"/>
         <w:rPr>
@@ -22057,7 +22011,7 @@
     </w:p>
     <w:p>
       <w:pPr>
-        <w:pStyle w:val="19"/>
+        <w:pStyle w:val="21"/>
         <w:jc w:val="left"/>
         <w:rPr>
           <w:rFonts w:hint="default" w:ascii="FreeMono" w:hAnsi="FreeMono" w:cs="FreeMono"/>
@@ -22076,7 +22030,7 @@
     </w:p>
     <w:p>
       <w:pPr>
-        <w:pStyle w:val="19"/>
+        <w:pStyle w:val="21"/>
         <w:jc w:val="left"/>
         <w:rPr>
           <w:rFonts w:hint="default" w:ascii="FreeMono" w:hAnsi="FreeMono" w:cs="FreeMono"/>
@@ -22095,7 +22049,7 @@
     </w:p>
     <w:p>
       <w:pPr>
-        <w:pStyle w:val="19"/>
+        <w:pStyle w:val="21"/>
         <w:jc w:val="left"/>
         <w:rPr>
           <w:rFonts w:hint="default" w:ascii="FreeMono" w:hAnsi="FreeMono" w:cs="FreeMono"/>
@@ -22114,18 +22068,18 @@
     </w:p>
     <w:p>
       <w:pPr>
-        <w:pStyle w:val="19"/>
-        <w:jc w:val="left"/>
-        <w:rPr>
-          <w:rFonts w:hint="default" w:asciiTheme="minorAscii" w:hAnsiTheme="minorAscii"/>
-          <w:sz w:val="26"/>
-          <w:szCs w:val="26"/>
-        </w:rPr>
-      </w:pPr>
-    </w:p>
-    <w:p>
-      <w:pPr>
-        <w:pStyle w:val="19"/>
+        <w:pStyle w:val="21"/>
+        <w:jc w:val="left"/>
+        <w:rPr>
+          <w:rFonts w:hint="default" w:asciiTheme="minorAscii" w:hAnsiTheme="minorAscii"/>
+          <w:sz w:val="26"/>
+          <w:szCs w:val="26"/>
+        </w:rPr>
+      </w:pPr>
+    </w:p>
+    <w:p>
+      <w:pPr>
+        <w:pStyle w:val="21"/>
         <w:jc w:val="left"/>
         <w:rPr>
           <w:rFonts w:hint="default" w:asciiTheme="minorAscii" w:hAnsiTheme="minorAscii"/>
@@ -22179,7 +22133,19 @@
           <w:sz w:val="26"/>
           <w:szCs w:val="26"/>
         </w:rPr>
-        <w:t>EJERCICIO DE COMPOSICIÓN DE OBJETOS</w:t>
+        <w:t>EJERCICIO D</w:t>
+      </w:r>
+      <w:bookmarkStart w:id="0" w:name="_GoBack"/>
+      <w:bookmarkEnd w:id="0"/>
+      <w:r>
+        <w:rPr>
+          <w:rFonts w:hint="default" w:asciiTheme="minorAscii" w:hAnsiTheme="minorAscii"/>
+          <w:b/>
+          <w:bCs/>
+          <w:sz w:val="26"/>
+          <w:szCs w:val="26"/>
+        </w:rPr>
+        <w:t>E COMPOSICIÓN DE OBJETOS</w:t>
       </w:r>
     </w:p>
     <w:p>
@@ -22880,8 +22846,6 @@
         </w:rPr>
         <w:br w:type="page"/>
       </w:r>
-      <w:bookmarkStart w:id="0" w:name="_GoBack"/>
-      <w:bookmarkEnd w:id="0"/>
     </w:p>
     <w:p>
       <w:pPr>
@@ -24206,8 +24170,8 @@
     <w:lsdException w:qFormat="1" w:uiPriority="9" w:semiHidden="0" w:name="heading 3"/>
     <w:lsdException w:qFormat="1" w:uiPriority="9" w:semiHidden="0" w:name="heading 4"/>
     <w:lsdException w:qFormat="1" w:uiPriority="9" w:semiHidden="0" w:name="heading 5"/>
-    <w:lsdException w:qFormat="1" w:uiPriority="9" w:name="heading 6"/>
-    <w:lsdException w:qFormat="1" w:uiPriority="9" w:name="heading 7"/>
+    <w:lsdException w:qFormat="1" w:uiPriority="9" w:semiHidden="0" w:name="heading 6"/>
+    <w:lsdException w:qFormat="1" w:uiPriority="9" w:semiHidden="0" w:name="heading 7"/>
     <w:lsdException w:qFormat="1" w:uiPriority="9" w:name="heading 8"/>
     <w:lsdException w:qFormat="1" w:uiPriority="9" w:name="heading 9"/>
     <w:lsdException w:uiPriority="99" w:name="index 1"/>
@@ -24475,7 +24439,7 @@
     <w:name w:val="heading 1"/>
     <w:basedOn w:val="1"/>
     <w:next w:val="1"/>
-    <w:link w:val="26"/>
+    <w:link w:val="28"/>
     <w:qFormat/>
     <w:uiPriority w:val="9"/>
     <w:pPr>
@@ -24496,7 +24460,7 @@
     <w:name w:val="heading 2"/>
     <w:basedOn w:val="1"/>
     <w:next w:val="1"/>
-    <w:link w:val="27"/>
+    <w:link w:val="29"/>
     <w:qFormat/>
     <w:uiPriority w:val="9"/>
     <w:pPr>
@@ -24517,7 +24481,7 @@
     <w:name w:val="heading 3"/>
     <w:basedOn w:val="5"/>
     <w:next w:val="1"/>
-    <w:link w:val="28"/>
+    <w:link w:val="30"/>
     <w:unhideWhenUsed/>
     <w:qFormat/>
     <w:uiPriority w:val="9"/>
@@ -24539,7 +24503,7 @@
     <w:name w:val="heading 4"/>
     <w:basedOn w:val="1"/>
     <w:next w:val="1"/>
-    <w:link w:val="29"/>
+    <w:link w:val="31"/>
     <w:unhideWhenUsed/>
     <w:qFormat/>
     <w:uiPriority w:val="9"/>
@@ -24565,7 +24529,7 @@
     <w:name w:val="heading 5"/>
     <w:basedOn w:val="1"/>
     <w:next w:val="1"/>
-    <w:link w:val="64"/>
+    <w:link w:val="66"/>
     <w:unhideWhenUsed/>
     <w:qFormat/>
     <w:uiPriority w:val="9"/>
@@ -24581,13 +24545,53 @@
       <w:sz w:val="26"/>
     </w:rPr>
   </w:style>
-  <w:style w:type="character" w:default="1" w:styleId="8">
+  <w:style w:type="paragraph" w:styleId="8">
+    <w:name w:val="heading 6"/>
+    <w:basedOn w:val="1"/>
+    <w:next w:val="1"/>
+    <w:unhideWhenUsed/>
+    <w:qFormat/>
+    <w:uiPriority w:val="9"/>
+    <w:pPr>
+      <w:keepNext/>
+      <w:keepLines/>
+      <w:spacing w:before="240" w:after="64" w:line="320" w:lineRule="auto"/>
+      <w:outlineLvl w:val="5"/>
+    </w:pPr>
+    <w:rPr>
+      <w:b/>
+      <w:bCs/>
+      <w:sz w:val="24"/>
+      <w:szCs w:val="24"/>
+    </w:rPr>
+  </w:style>
+  <w:style w:type="paragraph" w:styleId="9">
+    <w:name w:val="heading 7"/>
+    <w:basedOn w:val="1"/>
+    <w:next w:val="1"/>
+    <w:unhideWhenUsed/>
+    <w:qFormat/>
+    <w:uiPriority w:val="9"/>
+    <w:pPr>
+      <w:keepNext/>
+      <w:keepLines/>
+      <w:spacing w:before="240" w:after="64" w:line="320" w:lineRule="auto"/>
+      <w:outlineLvl w:val="6"/>
+    </w:pPr>
+    <w:rPr>
+      <w:b/>
+      <w:bCs/>
+      <w:sz w:val="24"/>
+      <w:szCs w:val="24"/>
+    </w:rPr>
+  </w:style>
+  <w:style w:type="character" w:default="1" w:styleId="10">
     <w:name w:val="Default Paragraph Font"/>
     <w:unhideWhenUsed/>
     <w:qFormat/>
     <w:uiPriority w:val="1"/>
   </w:style>
-  <w:style w:type="table" w:default="1" w:styleId="9">
+  <w:style w:type="table" w:default="1" w:styleId="11">
     <w:name w:val="Normal Table"/>
     <w:semiHidden/>
     <w:unhideWhenUsed/>
@@ -24617,10 +24621,10 @@
       <w:rFonts w:ascii="Calibri" w:hAnsi="Calibri" w:eastAsia="Calibri" w:cs="Times New Roman"/>
     </w:rPr>
   </w:style>
-  <w:style w:type="paragraph" w:styleId="10">
+  <w:style w:type="paragraph" w:styleId="12">
     <w:name w:val="Balloon Text"/>
     <w:basedOn w:val="1"/>
-    <w:link w:val="32"/>
+    <w:link w:val="34"/>
     <w:semiHidden/>
     <w:unhideWhenUsed/>
     <w:qFormat/>
@@ -24637,10 +24641,10 @@
       <w:lang w:eastAsia="es-ES"/>
     </w:rPr>
   </w:style>
-  <w:style w:type="paragraph" w:styleId="11">
+  <w:style w:type="paragraph" w:styleId="13">
     <w:name w:val="Body Text"/>
     <w:basedOn w:val="1"/>
-    <w:link w:val="35"/>
+    <w:link w:val="37"/>
     <w:semiHidden/>
     <w:qFormat/>
     <w:uiPriority w:val="0"/>
@@ -24656,7 +24660,7 @@
       <w:lang w:eastAsia="es-ES"/>
     </w:rPr>
   </w:style>
-  <w:style w:type="paragraph" w:styleId="12">
+  <w:style w:type="paragraph" w:styleId="14">
     <w:name w:val="caption"/>
     <w:basedOn w:val="1"/>
     <w:next w:val="1"/>
@@ -24677,10 +24681,10 @@
       <w:lang w:eastAsia="es-ES"/>
     </w:rPr>
   </w:style>
-  <w:style w:type="paragraph" w:styleId="13">
+  <w:style w:type="paragraph" w:styleId="15">
     <w:name w:val="annotation text"/>
     <w:basedOn w:val="1"/>
-    <w:link w:val="46"/>
+    <w:link w:val="48"/>
     <w:semiHidden/>
     <w:unhideWhenUsed/>
     <w:qFormat/>
@@ -24697,9 +24701,9 @@
       <w:lang w:eastAsia="es-ES"/>
     </w:rPr>
   </w:style>
-  <w:style w:type="character" w:styleId="14">
+  <w:style w:type="character" w:styleId="16">
     <w:name w:val="Emphasis"/>
-    <w:basedOn w:val="8"/>
+    <w:basedOn w:val="10"/>
     <w:qFormat/>
     <w:uiPriority w:val="20"/>
     <w:rPr>
@@ -24707,9 +24711,9 @@
       <w:iCs/>
     </w:rPr>
   </w:style>
-  <w:style w:type="character" w:styleId="15">
+  <w:style w:type="character" w:styleId="17">
     <w:name w:val="FollowedHyperlink"/>
-    <w:basedOn w:val="8"/>
+    <w:basedOn w:val="10"/>
     <w:semiHidden/>
     <w:unhideWhenUsed/>
     <w:qFormat/>
@@ -24724,10 +24728,10 @@
       </w14:textFill>
     </w:rPr>
   </w:style>
-  <w:style w:type="paragraph" w:styleId="16">
+  <w:style w:type="paragraph" w:styleId="18">
     <w:name w:val="footer"/>
     <w:basedOn w:val="1"/>
-    <w:link w:val="34"/>
+    <w:link w:val="36"/>
     <w:unhideWhenUsed/>
     <w:qFormat/>
     <w:uiPriority w:val="99"/>
@@ -24747,10 +24751,10 @@
       <w:lang w:eastAsia="es-ES"/>
     </w:rPr>
   </w:style>
-  <w:style w:type="paragraph" w:styleId="17">
+  <w:style w:type="paragraph" w:styleId="19">
     <w:name w:val="header"/>
     <w:basedOn w:val="1"/>
-    <w:link w:val="33"/>
+    <w:link w:val="35"/>
     <w:unhideWhenUsed/>
     <w:qFormat/>
     <w:uiPriority w:val="99"/>
@@ -24770,9 +24774,9 @@
       <w:lang w:eastAsia="es-ES"/>
     </w:rPr>
   </w:style>
-  <w:style w:type="character" w:styleId="18">
+  <w:style w:type="character" w:styleId="20">
     <w:name w:val="HTML Code"/>
-    <w:basedOn w:val="8"/>
+    <w:basedOn w:val="10"/>
     <w:semiHidden/>
     <w:unhideWhenUsed/>
     <w:qFormat/>
@@ -24783,10 +24787,10 @@
       <w:szCs w:val="20"/>
     </w:rPr>
   </w:style>
-  <w:style w:type="paragraph" w:styleId="19">
+  <w:style w:type="paragraph" w:styleId="21">
     <w:name w:val="HTML Preformatted"/>
     <w:basedOn w:val="1"/>
-    <w:link w:val="47"/>
+    <w:link w:val="49"/>
     <w:unhideWhenUsed/>
     <w:qFormat/>
     <w:uiPriority w:val="99"/>
@@ -24818,9 +24822,9 @@
       <w:lang w:eastAsia="es-ES"/>
     </w:rPr>
   </w:style>
-  <w:style w:type="character" w:styleId="20">
+  <w:style w:type="character" w:styleId="22">
     <w:name w:val="HTML Typewriter"/>
-    <w:basedOn w:val="8"/>
+    <w:basedOn w:val="10"/>
     <w:semiHidden/>
     <w:unhideWhenUsed/>
     <w:qFormat/>
@@ -24831,9 +24835,9 @@
       <w:szCs w:val="20"/>
     </w:rPr>
   </w:style>
-  <w:style w:type="character" w:styleId="21">
+  <w:style w:type="character" w:styleId="23">
     <w:name w:val="Hyperlink"/>
-    <w:basedOn w:val="8"/>
+    <w:basedOn w:val="10"/>
     <w:unhideWhenUsed/>
     <w:qFormat/>
     <w:uiPriority w:val="99"/>
@@ -24847,16 +24851,16 @@
       </w14:textFill>
     </w:rPr>
   </w:style>
-  <w:style w:type="paragraph" w:styleId="22">
+  <w:style w:type="paragraph" w:styleId="24">
     <w:name w:val="List"/>
-    <w:basedOn w:val="11"/>
+    <w:basedOn w:val="13"/>
     <w:qFormat/>
     <w:uiPriority w:val="0"/>
     <w:rPr>
       <w:rFonts w:cs="FreeSans"/>
     </w:rPr>
   </w:style>
-  <w:style w:type="paragraph" w:styleId="23">
+  <w:style w:type="paragraph" w:styleId="25">
     <w:name w:val="Normal (Web)"/>
     <w:basedOn w:val="1"/>
     <w:unhideWhenUsed/>
@@ -24873,9 +24877,9 @@
       <w:lang w:eastAsia="es-ES"/>
     </w:rPr>
   </w:style>
-  <w:style w:type="character" w:styleId="24">
+  <w:style w:type="character" w:styleId="26">
     <w:name w:val="Strong"/>
-    <w:basedOn w:val="8"/>
+    <w:basedOn w:val="10"/>
     <w:qFormat/>
     <w:uiPriority w:val="22"/>
     <w:rPr>
@@ -24883,9 +24887,9 @@
       <w:bCs/>
     </w:rPr>
   </w:style>
-  <w:style w:type="table" w:styleId="25">
+  <w:style w:type="table" w:styleId="27">
     <w:name w:val="Table Grid"/>
-    <w:basedOn w:val="9"/>
+    <w:basedOn w:val="11"/>
     <w:qFormat/>
     <w:uiPriority w:val="59"/>
     <w:pPr>
@@ -24908,9 +24912,9 @@
       </w:tblCellMar>
     </w:tblPr>
   </w:style>
-  <w:style w:type="character" w:customStyle="1" w:styleId="26">
+  <w:style w:type="character" w:customStyle="1" w:styleId="28">
     <w:name w:val="Título 1 Car"/>
-    <w:basedOn w:val="8"/>
+    <w:basedOn w:val="10"/>
     <w:link w:val="2"/>
     <w:qFormat/>
     <w:uiPriority w:val="9"/>
@@ -24922,9 +24926,9 @@
       <w:szCs w:val="32"/>
     </w:rPr>
   </w:style>
-  <w:style w:type="character" w:customStyle="1" w:styleId="27">
+  <w:style w:type="character" w:customStyle="1" w:styleId="29">
     <w:name w:val="Título 2 Car"/>
-    <w:basedOn w:val="8"/>
+    <w:basedOn w:val="10"/>
     <w:link w:val="3"/>
     <w:qFormat/>
     <w:uiPriority w:val="9"/>
@@ -24937,9 +24941,9 @@
       <w:lang w:eastAsia="es-ES"/>
     </w:rPr>
   </w:style>
-  <w:style w:type="character" w:customStyle="1" w:styleId="28">
+  <w:style w:type="character" w:customStyle="1" w:styleId="30">
     <w:name w:val="Título 3 Car"/>
-    <w:basedOn w:val="8"/>
+    <w:basedOn w:val="10"/>
     <w:link w:val="4"/>
     <w:qFormat/>
     <w:uiPriority w:val="9"/>
@@ -24949,9 +24953,9 @@
       <w:sz w:val="26"/>
     </w:rPr>
   </w:style>
-  <w:style w:type="character" w:customStyle="1" w:styleId="29">
+  <w:style w:type="character" w:customStyle="1" w:styleId="31">
     <w:name w:val="Título 4 Car"/>
-    <w:basedOn w:val="8"/>
+    <w:basedOn w:val="10"/>
     <w:link w:val="6"/>
     <w:qFormat/>
     <w:uiPriority w:val="9"/>
@@ -24966,9 +24970,9 @@
       <w:lang w:eastAsia="es-ES"/>
     </w:rPr>
   </w:style>
-  <w:style w:type="character" w:customStyle="1" w:styleId="30">
+  <w:style w:type="character" w:customStyle="1" w:styleId="32">
     <w:name w:val="Enlace de Internet"/>
-    <w:basedOn w:val="8"/>
+    <w:basedOn w:val="10"/>
     <w:unhideWhenUsed/>
     <w:qFormat/>
     <w:uiPriority w:val="0"/>
@@ -24977,9 +24981,9 @@
       <w:u w:val="single"/>
     </w:rPr>
   </w:style>
-  <w:style w:type="character" w:customStyle="1" w:styleId="31">
+  <w:style w:type="character" w:customStyle="1" w:styleId="33">
     <w:name w:val="Destacado"/>
-    <w:basedOn w:val="8"/>
+    <w:basedOn w:val="10"/>
     <w:qFormat/>
     <w:uiPriority w:val="20"/>
     <w:rPr>
@@ -24987,10 +24991,10 @@
       <w:iCs/>
     </w:rPr>
   </w:style>
-  <w:style w:type="character" w:customStyle="1" w:styleId="32">
+  <w:style w:type="character" w:customStyle="1" w:styleId="34">
     <w:name w:val="Texto de globo Car"/>
-    <w:basedOn w:val="8"/>
-    <w:link w:val="10"/>
+    <w:basedOn w:val="10"/>
+    <w:link w:val="12"/>
     <w:semiHidden/>
     <w:qFormat/>
     <w:uiPriority w:val="99"/>
@@ -25002,10 +25006,10 @@
       <w:lang w:eastAsia="es-ES"/>
     </w:rPr>
   </w:style>
-  <w:style w:type="character" w:customStyle="1" w:styleId="33">
+  <w:style w:type="character" w:customStyle="1" w:styleId="35">
     <w:name w:val="Encabezado Car"/>
-    <w:basedOn w:val="8"/>
-    <w:link w:val="17"/>
+    <w:basedOn w:val="10"/>
+    <w:link w:val="19"/>
     <w:qFormat/>
     <w:uiPriority w:val="99"/>
     <w:rPr>
@@ -25016,10 +25020,10 @@
       <w:lang w:eastAsia="es-ES"/>
     </w:rPr>
   </w:style>
-  <w:style w:type="character" w:customStyle="1" w:styleId="34">
+  <w:style w:type="character" w:customStyle="1" w:styleId="36">
     <w:name w:val="Pie de página Car"/>
-    <w:basedOn w:val="8"/>
-    <w:link w:val="16"/>
+    <w:basedOn w:val="10"/>
+    <w:link w:val="18"/>
     <w:qFormat/>
     <w:uiPriority w:val="99"/>
     <w:rPr>
@@ -25030,10 +25034,10 @@
       <w:lang w:eastAsia="es-ES"/>
     </w:rPr>
   </w:style>
-  <w:style w:type="character" w:customStyle="1" w:styleId="35">
+  <w:style w:type="character" w:customStyle="1" w:styleId="37">
     <w:name w:val="Texto independiente Car"/>
-    <w:basedOn w:val="8"/>
-    <w:link w:val="11"/>
+    <w:basedOn w:val="10"/>
+    <w:link w:val="13"/>
     <w:semiHidden/>
     <w:qFormat/>
     <w:uiPriority w:val="0"/>
@@ -25044,52 +25048,52 @@
       <w:lang w:eastAsia="es-ES"/>
     </w:rPr>
   </w:style>
-  <w:style w:type="character" w:customStyle="1" w:styleId="36">
+  <w:style w:type="character" w:customStyle="1" w:styleId="38">
     <w:name w:val="mw-headline"/>
-    <w:basedOn w:val="8"/>
-    <w:qFormat/>
-    <w:uiPriority w:val="0"/>
-  </w:style>
-  <w:style w:type="character" w:customStyle="1" w:styleId="37">
-    <w:name w:val="nw"/>
-    <w:basedOn w:val="8"/>
-    <w:qFormat/>
-    <w:uiPriority w:val="0"/>
-  </w:style>
-  <w:style w:type="character" w:customStyle="1" w:styleId="38">
-    <w:name w:val="meta-date"/>
-    <w:basedOn w:val="8"/>
+    <w:basedOn w:val="10"/>
     <w:qFormat/>
     <w:uiPriority w:val="0"/>
   </w:style>
   <w:style w:type="character" w:customStyle="1" w:styleId="39">
-    <w:name w:val="meta-author"/>
-    <w:basedOn w:val="8"/>
+    <w:name w:val="nw"/>
+    <w:basedOn w:val="10"/>
     <w:qFormat/>
     <w:uiPriority w:val="0"/>
   </w:style>
   <w:style w:type="character" w:customStyle="1" w:styleId="40">
-    <w:name w:val="meta-comment"/>
-    <w:basedOn w:val="8"/>
+    <w:name w:val="meta-date"/>
+    <w:basedOn w:val="10"/>
     <w:qFormat/>
     <w:uiPriority w:val="0"/>
   </w:style>
   <w:style w:type="character" w:customStyle="1" w:styleId="41">
-    <w:name w:val="meta-category"/>
-    <w:basedOn w:val="8"/>
+    <w:name w:val="meta-author"/>
+    <w:basedOn w:val="10"/>
     <w:qFormat/>
     <w:uiPriority w:val="0"/>
   </w:style>
   <w:style w:type="character" w:customStyle="1" w:styleId="42">
+    <w:name w:val="meta-comment"/>
+    <w:basedOn w:val="10"/>
+    <w:qFormat/>
+    <w:uiPriority w:val="0"/>
+  </w:style>
+  <w:style w:type="character" w:customStyle="1" w:styleId="43">
+    <w:name w:val="meta-category"/>
+    <w:basedOn w:val="10"/>
+    <w:qFormat/>
+    <w:uiPriority w:val="0"/>
+  </w:style>
+  <w:style w:type="character" w:customStyle="1" w:styleId="44">
     <w:name w:val="Texto independiente Car1"/>
-    <w:basedOn w:val="8"/>
+    <w:basedOn w:val="10"/>
     <w:semiHidden/>
     <w:qFormat/>
     <w:uiPriority w:val="99"/>
   </w:style>
-  <w:style w:type="character" w:customStyle="1" w:styleId="43">
+  <w:style w:type="character" w:customStyle="1" w:styleId="45">
     <w:name w:val="Texto de globo Car1"/>
-    <w:basedOn w:val="8"/>
+    <w:basedOn w:val="10"/>
     <w:semiHidden/>
     <w:qFormat/>
     <w:uiPriority w:val="99"/>
@@ -25099,24 +25103,24 @@
       <w:szCs w:val="18"/>
     </w:rPr>
   </w:style>
-  <w:style w:type="character" w:customStyle="1" w:styleId="44">
+  <w:style w:type="character" w:customStyle="1" w:styleId="46">
     <w:name w:val="Encabezado Car1"/>
-    <w:basedOn w:val="8"/>
+    <w:basedOn w:val="10"/>
     <w:semiHidden/>
     <w:qFormat/>
     <w:uiPriority w:val="99"/>
   </w:style>
-  <w:style w:type="character" w:customStyle="1" w:styleId="45">
+  <w:style w:type="character" w:customStyle="1" w:styleId="47">
     <w:name w:val="Pie de página Car1"/>
-    <w:basedOn w:val="8"/>
+    <w:basedOn w:val="10"/>
     <w:semiHidden/>
     <w:qFormat/>
     <w:uiPriority w:val="99"/>
   </w:style>
-  <w:style w:type="character" w:customStyle="1" w:styleId="46">
+  <w:style w:type="character" w:customStyle="1" w:styleId="48">
     <w:name w:val="Texto comentario Car"/>
-    <w:basedOn w:val="8"/>
-    <w:link w:val="13"/>
+    <w:basedOn w:val="10"/>
+    <w:link w:val="15"/>
     <w:semiHidden/>
     <w:qFormat/>
     <w:uiPriority w:val="99"/>
@@ -25128,10 +25132,10 @@
       <w:lang w:eastAsia="es-ES"/>
     </w:rPr>
   </w:style>
-  <w:style w:type="character" w:customStyle="1" w:styleId="47">
+  <w:style w:type="character" w:customStyle="1" w:styleId="49">
     <w:name w:val="HTML con formato previo Car"/>
-    <w:basedOn w:val="8"/>
-    <w:link w:val="19"/>
+    <w:basedOn w:val="10"/>
+    <w:link w:val="21"/>
     <w:qFormat/>
     <w:uiPriority w:val="99"/>
     <w:rPr>
@@ -25141,9 +25145,9 @@
       <w:lang w:eastAsia="es-ES"/>
     </w:rPr>
   </w:style>
-  <w:style w:type="character" w:customStyle="1" w:styleId="48">
+  <w:style w:type="character" w:customStyle="1" w:styleId="50">
     <w:name w:val="HTML con formato previo Car1"/>
-    <w:basedOn w:val="8"/>
+    <w:basedOn w:val="10"/>
     <w:semiHidden/>
     <w:qFormat/>
     <w:uiPriority w:val="99"/>
@@ -25153,85 +25157,85 @@
       <w:szCs w:val="20"/>
     </w:rPr>
   </w:style>
-  <w:style w:type="character" w:customStyle="1" w:styleId="49">
+  <w:style w:type="character" w:customStyle="1" w:styleId="51">
     <w:name w:val="ya-q-full-text"/>
-    <w:basedOn w:val="8"/>
-    <w:qFormat/>
-    <w:uiPriority w:val="0"/>
-  </w:style>
-  <w:style w:type="character" w:customStyle="1" w:styleId="50">
-    <w:name w:val="kw1"/>
-    <w:basedOn w:val="8"/>
-    <w:qFormat/>
-    <w:uiPriority w:val="0"/>
-  </w:style>
-  <w:style w:type="character" w:customStyle="1" w:styleId="51">
-    <w:name w:val="sy0"/>
-    <w:basedOn w:val="8"/>
+    <w:basedOn w:val="10"/>
     <w:qFormat/>
     <w:uiPriority w:val="0"/>
   </w:style>
   <w:style w:type="character" w:customStyle="1" w:styleId="52">
-    <w:name w:val="co3"/>
-    <w:basedOn w:val="8"/>
+    <w:name w:val="kw1"/>
+    <w:basedOn w:val="10"/>
     <w:qFormat/>
     <w:uiPriority w:val="0"/>
   </w:style>
   <w:style w:type="character" w:customStyle="1" w:styleId="53">
-    <w:name w:val="br0"/>
-    <w:basedOn w:val="8"/>
+    <w:name w:val="sy0"/>
+    <w:basedOn w:val="10"/>
     <w:qFormat/>
     <w:uiPriority w:val="0"/>
   </w:style>
   <w:style w:type="character" w:customStyle="1" w:styleId="54">
-    <w:name w:val="kw4"/>
-    <w:basedOn w:val="8"/>
+    <w:name w:val="co3"/>
+    <w:basedOn w:val="10"/>
     <w:qFormat/>
     <w:uiPriority w:val="0"/>
   </w:style>
   <w:style w:type="character" w:customStyle="1" w:styleId="55">
-    <w:name w:val="kw3"/>
-    <w:basedOn w:val="8"/>
+    <w:name w:val="br0"/>
+    <w:basedOn w:val="10"/>
     <w:qFormat/>
     <w:uiPriority w:val="0"/>
   </w:style>
   <w:style w:type="character" w:customStyle="1" w:styleId="56">
-    <w:name w:val="nu0"/>
-    <w:basedOn w:val="8"/>
+    <w:name w:val="kw4"/>
+    <w:basedOn w:val="10"/>
     <w:qFormat/>
     <w:uiPriority w:val="0"/>
   </w:style>
   <w:style w:type="character" w:customStyle="1" w:styleId="57">
-    <w:name w:val="me1"/>
-    <w:basedOn w:val="8"/>
+    <w:name w:val="kw3"/>
+    <w:basedOn w:val="10"/>
     <w:qFormat/>
     <w:uiPriority w:val="0"/>
   </w:style>
   <w:style w:type="character" w:customStyle="1" w:styleId="58">
-    <w:name w:val="st0"/>
-    <w:basedOn w:val="8"/>
+    <w:name w:val="nu0"/>
+    <w:basedOn w:val="10"/>
     <w:qFormat/>
     <w:uiPriority w:val="0"/>
   </w:style>
   <w:style w:type="character" w:customStyle="1" w:styleId="59">
-    <w:name w:val="kw2"/>
-    <w:basedOn w:val="8"/>
+    <w:name w:val="me1"/>
+    <w:basedOn w:val="10"/>
     <w:qFormat/>
     <w:uiPriority w:val="0"/>
   </w:style>
   <w:style w:type="character" w:customStyle="1" w:styleId="60">
-    <w:name w:val="tocnumber"/>
-    <w:basedOn w:val="8"/>
+    <w:name w:val="st0"/>
+    <w:basedOn w:val="10"/>
     <w:qFormat/>
     <w:uiPriority w:val="0"/>
   </w:style>
   <w:style w:type="character" w:customStyle="1" w:styleId="61">
-    <w:name w:val="toctext"/>
-    <w:basedOn w:val="8"/>
+    <w:name w:val="kw2"/>
+    <w:basedOn w:val="10"/>
     <w:qFormat/>
     <w:uiPriority w:val="0"/>
   </w:style>
   <w:style w:type="character" w:customStyle="1" w:styleId="62">
+    <w:name w:val="tocnumber"/>
+    <w:basedOn w:val="10"/>
+    <w:qFormat/>
+    <w:uiPriority w:val="0"/>
+  </w:style>
+  <w:style w:type="character" w:customStyle="1" w:styleId="63">
+    <w:name w:val="toctext"/>
+    <w:basedOn w:val="10"/>
+    <w:qFormat/>
+    <w:uiPriority w:val="0"/>
+  </w:style>
+  <w:style w:type="character" w:customStyle="1" w:styleId="64">
     <w:name w:val="Strong Emphasis"/>
     <w:qFormat/>
     <w:uiPriority w:val="0"/>
@@ -25240,15 +25244,15 @@
       <w:bCs/>
     </w:rPr>
   </w:style>
-  <w:style w:type="character" w:customStyle="1" w:styleId="63">
+  <w:style w:type="character" w:customStyle="1" w:styleId="65">
     <w:name w:val="st"/>
-    <w:basedOn w:val="8"/>
+    <w:basedOn w:val="10"/>
     <w:qFormat/>
     <w:uiPriority w:val="0"/>
   </w:style>
-  <w:style w:type="character" w:customStyle="1" w:styleId="64">
+  <w:style w:type="character" w:customStyle="1" w:styleId="66">
     <w:name w:val="Título 5 Car"/>
-    <w:basedOn w:val="8"/>
+    <w:basedOn w:val="10"/>
     <w:link w:val="7"/>
     <w:qFormat/>
     <w:uiPriority w:val="9"/>
@@ -25258,21 +25262,21 @@
       <w:sz w:val="26"/>
     </w:rPr>
   </w:style>
-  <w:style w:type="character" w:customStyle="1" w:styleId="65">
+  <w:style w:type="character" w:customStyle="1" w:styleId="67">
     <w:name w:val="comentario_codigo"/>
-    <w:basedOn w:val="8"/>
+    <w:basedOn w:val="10"/>
     <w:qFormat/>
     <w:uiPriority w:val="0"/>
   </w:style>
-  <w:style w:type="character" w:customStyle="1" w:styleId="66">
+  <w:style w:type="character" w:customStyle="1" w:styleId="68">
     <w:name w:val="ez-toc-section"/>
-    <w:basedOn w:val="8"/>
+    <w:basedOn w:val="10"/>
     <w:qFormat/>
     <w:uiPriority w:val="0"/>
   </w:style>
-  <w:style w:type="character" w:customStyle="1" w:styleId="67">
+  <w:style w:type="character" w:customStyle="1" w:styleId="69">
     <w:name w:val="Intense Emphasis"/>
-    <w:basedOn w:val="8"/>
+    <w:basedOn w:val="10"/>
     <w:qFormat/>
     <w:uiPriority w:val="21"/>
     <w:rPr>
@@ -25286,57 +25290,57 @@
       </w14:textFill>
     </w:rPr>
   </w:style>
-  <w:style w:type="character" w:customStyle="1" w:styleId="68">
+  <w:style w:type="character" w:customStyle="1" w:styleId="70">
     <w:name w:val="mochaenlighterjs"/>
-    <w:basedOn w:val="8"/>
-    <w:qFormat/>
-    <w:uiPriority w:val="0"/>
-  </w:style>
-  <w:style w:type="character" w:customStyle="1" w:styleId="69">
-    <w:name w:val="kwd"/>
-    <w:basedOn w:val="8"/>
-    <w:qFormat/>
-    <w:uiPriority w:val="0"/>
-  </w:style>
-  <w:style w:type="character" w:customStyle="1" w:styleId="70">
-    <w:name w:val="pln"/>
-    <w:basedOn w:val="8"/>
+    <w:basedOn w:val="10"/>
     <w:qFormat/>
     <w:uiPriority w:val="0"/>
   </w:style>
   <w:style w:type="character" w:customStyle="1" w:styleId="71">
-    <w:name w:val="typ"/>
-    <w:basedOn w:val="8"/>
+    <w:name w:val="kwd"/>
+    <w:basedOn w:val="10"/>
     <w:qFormat/>
     <w:uiPriority w:val="0"/>
   </w:style>
   <w:style w:type="character" w:customStyle="1" w:styleId="72">
-    <w:name w:val="pun"/>
-    <w:basedOn w:val="8"/>
+    <w:name w:val="pln"/>
+    <w:basedOn w:val="10"/>
     <w:qFormat/>
     <w:uiPriority w:val="0"/>
   </w:style>
   <w:style w:type="character" w:customStyle="1" w:styleId="73">
-    <w:name w:val="com"/>
-    <w:basedOn w:val="8"/>
+    <w:name w:val="typ"/>
+    <w:basedOn w:val="10"/>
     <w:qFormat/>
     <w:uiPriority w:val="0"/>
   </w:style>
   <w:style w:type="character" w:customStyle="1" w:styleId="74">
-    <w:name w:val="str"/>
-    <w:basedOn w:val="8"/>
+    <w:name w:val="pun"/>
+    <w:basedOn w:val="10"/>
     <w:qFormat/>
     <w:uiPriority w:val="0"/>
   </w:style>
   <w:style w:type="character" w:customStyle="1" w:styleId="75">
-    <w:name w:val="lit"/>
-    <w:basedOn w:val="8"/>
+    <w:name w:val="com"/>
+    <w:basedOn w:val="10"/>
     <w:qFormat/>
     <w:uiPriority w:val="0"/>
   </w:style>
   <w:style w:type="character" w:customStyle="1" w:styleId="76">
+    <w:name w:val="str"/>
+    <w:basedOn w:val="10"/>
+    <w:qFormat/>
+    <w:uiPriority w:val="0"/>
+  </w:style>
+  <w:style w:type="character" w:customStyle="1" w:styleId="77">
+    <w:name w:val="lit"/>
+    <w:basedOn w:val="10"/>
+    <w:qFormat/>
+    <w:uiPriority w:val="0"/>
+  </w:style>
+  <w:style w:type="character" w:customStyle="1" w:styleId="78">
     <w:name w:val="fontstyle01"/>
-    <w:basedOn w:val="8"/>
+    <w:basedOn w:val="10"/>
     <w:qFormat/>
     <w:uiPriority w:val="0"/>
     <w:rPr>
@@ -25346,9 +25350,9 @@
       <w:szCs w:val="22"/>
     </w:rPr>
   </w:style>
-  <w:style w:type="character" w:customStyle="1" w:styleId="77">
+  <w:style w:type="character" w:customStyle="1" w:styleId="79">
     <w:name w:val="fontstyle21"/>
-    <w:basedOn w:val="8"/>
+    <w:basedOn w:val="10"/>
     <w:qFormat/>
     <w:uiPriority w:val="0"/>
     <w:rPr>
@@ -25360,28 +25364,28 @@
       <w:szCs w:val="22"/>
     </w:rPr>
   </w:style>
-  <w:style w:type="character" w:customStyle="1" w:styleId="78">
+  <w:style w:type="character" w:customStyle="1" w:styleId="80">
     <w:name w:val="e24kjd"/>
-    <w:basedOn w:val="8"/>
+    <w:basedOn w:val="10"/>
     <w:qFormat/>
     <w:uiPriority w:val="0"/>
   </w:style>
-  <w:style w:type="character" w:customStyle="1" w:styleId="79">
+  <w:style w:type="character" w:customStyle="1" w:styleId="81">
     <w:name w:val="membernamelink"/>
-    <w:basedOn w:val="8"/>
+    <w:basedOn w:val="10"/>
     <w:qFormat/>
     <w:uiPriority w:val="0"/>
   </w:style>
-  <w:style w:type="character" w:customStyle="1" w:styleId="80">
+  <w:style w:type="character" w:customStyle="1" w:styleId="82">
     <w:name w:val="apple-converted-space"/>
-    <w:basedOn w:val="8"/>
+    <w:basedOn w:val="10"/>
     <w:qFormat/>
     <w:uiPriority w:val="0"/>
   </w:style>
-  <w:style w:type="paragraph" w:customStyle="1" w:styleId="81">
+  <w:style w:type="paragraph" w:customStyle="1" w:styleId="83">
     <w:name w:val="Heading"/>
     <w:basedOn w:val="1"/>
-    <w:next w:val="11"/>
+    <w:next w:val="13"/>
     <w:qFormat/>
     <w:uiPriority w:val="0"/>
     <w:pPr>
@@ -25394,7 +25398,7 @@
       <w:szCs w:val="28"/>
     </w:rPr>
   </w:style>
-  <w:style w:type="paragraph" w:customStyle="1" w:styleId="82">
+  <w:style w:type="paragraph" w:customStyle="1" w:styleId="84">
     <w:name w:val="Index"/>
     <w:basedOn w:val="1"/>
     <w:qFormat/>
@@ -25407,10 +25411,10 @@
       <w:lang w:val="zh-CN" w:eastAsia="zh-CN" w:bidi="zh-CN"/>
     </w:rPr>
   </w:style>
-  <w:style w:type="paragraph" w:customStyle="1" w:styleId="83">
+  <w:style w:type="paragraph" w:customStyle="1" w:styleId="85">
     <w:name w:val="Título"/>
     <w:basedOn w:val="1"/>
-    <w:next w:val="11"/>
+    <w:next w:val="13"/>
     <w:qFormat/>
     <w:uiPriority w:val="0"/>
     <w:pPr>
@@ -25426,7 +25430,7 @@
       <w:lang w:eastAsia="es-ES"/>
     </w:rPr>
   </w:style>
-  <w:style w:type="paragraph" w:customStyle="1" w:styleId="84">
+  <w:style w:type="paragraph" w:customStyle="1" w:styleId="86">
     <w:name w:val="Índice"/>
     <w:basedOn w:val="1"/>
     <w:qFormat/>
@@ -25444,13 +25448,13 @@
       <w:lang w:eastAsia="es-ES"/>
     </w:rPr>
   </w:style>
-  <w:style w:type="paragraph" w:customStyle="1" w:styleId="85">
+  <w:style w:type="paragraph" w:customStyle="1" w:styleId="87">
     <w:name w:val="Header and Footer"/>
     <w:basedOn w:val="1"/>
     <w:qFormat/>
     <w:uiPriority w:val="0"/>
   </w:style>
-  <w:style w:type="paragraph" w:customStyle="1" w:styleId="86">
+  <w:style w:type="paragraph" w:customStyle="1" w:styleId="88">
     <w:name w:val="pj"/>
     <w:basedOn w:val="1"/>
     <w:qFormat/>
@@ -25466,7 +25470,7 @@
       <w:lang w:eastAsia="es-ES"/>
     </w:rPr>
   </w:style>
-  <w:style w:type="paragraph" w:customStyle="1" w:styleId="87">
+  <w:style w:type="paragraph" w:customStyle="1" w:styleId="89">
     <w:name w:val="Contenido del marco"/>
     <w:basedOn w:val="1"/>
     <w:qFormat/>
@@ -25483,7 +25487,7 @@
       <w:lang w:eastAsia="es-ES"/>
     </w:rPr>
   </w:style>
-  <w:style w:type="paragraph" w:customStyle="1" w:styleId="88">
+  <w:style w:type="paragraph" w:customStyle="1" w:styleId="90">
     <w:name w:val="Default"/>
     <w:qFormat/>
     <w:uiPriority w:val="0"/>
@@ -25503,7 +25507,7 @@
       <w:lang w:val="es-ES" w:eastAsia="en-US" w:bidi="ar-SA"/>
     </w:rPr>
   </w:style>
-  <w:style w:type="paragraph" w:customStyle="1" w:styleId="89">
+  <w:style w:type="paragraph" w:customStyle="1" w:styleId="91">
     <w:name w:val="preformattedtext"/>
     <w:basedOn w:val="1"/>
     <w:qFormat/>
@@ -25518,10 +25522,10 @@
       <w:lang w:eastAsia="es-ES"/>
     </w:rPr>
   </w:style>
-  <w:style w:type="paragraph" w:customStyle="1" w:styleId="90">
+  <w:style w:type="paragraph" w:customStyle="1" w:styleId="92">
     <w:name w:val="Título1"/>
     <w:basedOn w:val="1"/>
-    <w:next w:val="11"/>
+    <w:next w:val="13"/>
     <w:qFormat/>
     <w:uiPriority w:val="0"/>
     <w:pPr>
@@ -25538,7 +25542,7 @@
       <w:lang w:val="es-AR" w:eastAsia="zh-CN"/>
     </w:rPr>
   </w:style>
-  <w:style w:type="paragraph" w:customStyle="1" w:styleId="91">
+  <w:style w:type="paragraph" w:customStyle="1" w:styleId="93">
     <w:name w:val="Standard"/>
     <w:qFormat/>
     <w:uiPriority w:val="0"/>
@@ -25559,16 +25563,16 @@
       <w:lang w:val="es-ES" w:eastAsia="zh-CN" w:bidi="hi-IN"/>
     </w:rPr>
   </w:style>
-  <w:style w:type="paragraph" w:customStyle="1" w:styleId="92">
+  <w:style w:type="paragraph" w:customStyle="1" w:styleId="94">
     <w:name w:val="Text body"/>
-    <w:basedOn w:val="91"/>
+    <w:basedOn w:val="93"/>
     <w:qFormat/>
     <w:uiPriority w:val="0"/>
     <w:pPr>
       <w:spacing w:before="0" w:after="120"/>
     </w:pPr>
   </w:style>
-  <w:style w:type="paragraph" w:customStyle="1" w:styleId="93">
+  <w:style w:type="paragraph" w:customStyle="1" w:styleId="95">
     <w:name w:val="Enunciado"/>
     <w:basedOn w:val="1"/>
     <w:qFormat/>
@@ -25583,7 +25587,7 @@
       <w:lang w:eastAsia="es-ES"/>
     </w:rPr>
   </w:style>
-  <w:style w:type="paragraph" w:customStyle="1" w:styleId="94">
+  <w:style w:type="paragraph" w:customStyle="1" w:styleId="96">
     <w:name w:val="codigo"/>
     <w:basedOn w:val="1"/>
     <w:qFormat/>
@@ -25598,7 +25602,7 @@
       <w:lang w:eastAsia="es-ES"/>
     </w:rPr>
   </w:style>
-  <w:style w:type="paragraph" w:customStyle="1" w:styleId="95">
+  <w:style w:type="paragraph" w:customStyle="1" w:styleId="97">
     <w:name w:val="gj"/>
     <w:basedOn w:val="1"/>
     <w:qFormat/>
@@ -25613,7 +25617,7 @@
       <w:lang w:eastAsia="es-ES"/>
     </w:rPr>
   </w:style>
-  <w:style w:type="paragraph" w:customStyle="1" w:styleId="96">
+  <w:style w:type="paragraph" w:customStyle="1" w:styleId="98">
     <w:name w:val="ez-toc-title"/>
     <w:basedOn w:val="1"/>
     <w:qFormat/>
@@ -25628,7 +25632,7 @@
       <w:lang w:eastAsia="es-ES"/>
     </w:rPr>
   </w:style>
-  <w:style w:type="paragraph" w:styleId="97">
+  <w:style w:type="paragraph" w:styleId="99">
     <w:name w:val="No Spacing"/>
     <w:qFormat/>
     <w:uiPriority w:val="1"/>
@@ -25648,15 +25652,15 @@
       <w:lang w:val="es-ES" w:eastAsia="en-US" w:bidi="ar-SA"/>
     </w:rPr>
   </w:style>
-  <w:style w:type="paragraph" w:customStyle="1" w:styleId="98">
+  <w:style w:type="paragraph" w:customStyle="1" w:styleId="100">
     <w:name w:val="Frame Contents"/>
     <w:basedOn w:val="1"/>
     <w:qFormat/>
     <w:uiPriority w:val="0"/>
   </w:style>
-  <w:style w:type="table" w:customStyle="1" w:styleId="99">
+  <w:style w:type="table" w:customStyle="1" w:styleId="101">
     <w:name w:val="Tabla con cuadrícula1"/>
-    <w:basedOn w:val="9"/>
+    <w:basedOn w:val="11"/>
     <w:uiPriority w:val="39"/>
     <w:pPr>
       <w:spacing w:after="0" w:line="240" w:lineRule="auto"/>
@@ -25678,9 +25682,9 @@
       </w:tblCellMar>
     </w:tblPr>
   </w:style>
-  <w:style w:type="table" w:customStyle="1" w:styleId="100">
+  <w:style w:type="table" w:customStyle="1" w:styleId="102">
     <w:name w:val="Tabla con cuadrícula2"/>
-    <w:basedOn w:val="9"/>
+    <w:basedOn w:val="11"/>
     <w:qFormat/>
     <w:uiPriority w:val="39"/>
     <w:pPr>
@@ -25703,9 +25707,9 @@
       </w:tblCellMar>
     </w:tblPr>
   </w:style>
-  <w:style w:type="table" w:customStyle="1" w:styleId="101">
+  <w:style w:type="table" w:customStyle="1" w:styleId="103">
     <w:name w:val="Tabla con cuadrícula3"/>
-    <w:basedOn w:val="9"/>
+    <w:basedOn w:val="11"/>
     <w:uiPriority w:val="39"/>
     <w:pPr>
       <w:spacing w:after="0" w:line="240" w:lineRule="auto"/>
@@ -25727,9 +25731,9 @@
       </w:tblCellMar>
     </w:tblPr>
   </w:style>
-  <w:style w:type="table" w:customStyle="1" w:styleId="102">
+  <w:style w:type="table" w:customStyle="1" w:styleId="104">
     <w:name w:val="Tabla con cuadrícula4"/>
-    <w:basedOn w:val="9"/>
+    <w:basedOn w:val="11"/>
     <w:uiPriority w:val="39"/>
     <w:pPr>
       <w:spacing w:after="0" w:line="240" w:lineRule="auto"/>
@@ -25751,9 +25755,9 @@
       </w:tblCellMar>
     </w:tblPr>
   </w:style>
-  <w:style w:type="table" w:customStyle="1" w:styleId="103">
+  <w:style w:type="table" w:customStyle="1" w:styleId="105">
     <w:name w:val="Tabla con cuadrícula5"/>
-    <w:basedOn w:val="9"/>
+    <w:basedOn w:val="11"/>
     <w:uiPriority w:val="59"/>
     <w:pPr>
       <w:spacing w:after="0" w:line="240" w:lineRule="auto"/>

</xml_diff>